<commit_message>
finished abstract and demoed work
</commit_message>
<xml_diff>
--- a/Report.docx
+++ b/Report.docx
@@ -1,6 +1,6 @@
 
 <file path=word/document.xml><?xml version="1.0" encoding="utf-8"?>
-<w:document xmlns:wpc="http://schemas.microsoft.com/office/word/2010/wordprocessingCanvas" xmlns:mc="http://schemas.openxmlformats.org/markup-compatibility/2006" xmlns:o="urn:schemas-microsoft-com:office:office" xmlns:r="http://schemas.openxmlformats.org/officeDocument/2006/relationships" xmlns:m="http://schemas.openxmlformats.org/officeDocument/2006/math" xmlns:v="urn:schemas-microsoft-com:vml" xmlns:wp14="http://schemas.microsoft.com/office/word/2010/wordprocessingDrawing" xmlns:wp="http://schemas.openxmlformats.org/drawingml/2006/wordprocessingDrawing" xmlns:w10="urn:schemas-microsoft-com:office:word" xmlns:w="http://schemas.openxmlformats.org/wordprocessingml/2006/main" xmlns:w14="http://schemas.microsoft.com/office/word/2010/wordml" xmlns:wpg="http://schemas.microsoft.com/office/word/2010/wordprocessingGroup" xmlns:wpi="http://schemas.microsoft.com/office/word/2010/wordprocessingInk" xmlns:wne="http://schemas.microsoft.com/office/word/2006/wordml" xmlns:wps="http://schemas.microsoft.com/office/word/2010/wordprocessingShape" mc:Ignorable="w14 wp14">
+<w:document xmlns:wpc="http://schemas.microsoft.com/office/word/2010/wordprocessingCanvas" xmlns:cx="http://schemas.microsoft.com/office/drawing/2014/chartex" xmlns:cx1="http://schemas.microsoft.com/office/drawing/2015/9/8/chartex" xmlns:mc="http://schemas.openxmlformats.org/markup-compatibility/2006" xmlns:o="urn:schemas-microsoft-com:office:office" xmlns:r="http://schemas.openxmlformats.org/officeDocument/2006/relationships" xmlns:m="http://schemas.openxmlformats.org/officeDocument/2006/math" xmlns:v="urn:schemas-microsoft-com:vml" xmlns:wp14="http://schemas.microsoft.com/office/word/2010/wordprocessingDrawing" xmlns:wp="http://schemas.openxmlformats.org/drawingml/2006/wordprocessingDrawing" xmlns:w10="urn:schemas-microsoft-com:office:word" xmlns:w="http://schemas.openxmlformats.org/wordprocessingml/2006/main" xmlns:w14="http://schemas.microsoft.com/office/word/2010/wordml" xmlns:w15="http://schemas.microsoft.com/office/word/2012/wordml" xmlns:w16se="http://schemas.microsoft.com/office/word/2015/wordml/symex" xmlns:wpg="http://schemas.microsoft.com/office/word/2010/wordprocessingGroup" xmlns:wpi="http://schemas.microsoft.com/office/word/2010/wordprocessingInk" xmlns:wne="http://schemas.microsoft.com/office/word/2006/wordml" xmlns:wps="http://schemas.microsoft.com/office/word/2010/wordprocessingShape" mc:Ignorable="w14 w15 w16se wp14">
   <w:body>
     <w:p>
       <w:pPr>
@@ -19,7 +19,7 @@
           <w:sz w:val="24"/>
         </w:rPr>
         <w:sectPr>
-          <w:footerReference w:type="even" r:id="rId8"/>
+          <w:footerReference w:type="even" r:id="rId7"/>
           <w:pgSz w:w="12240" w:h="15840" w:code="1"/>
           <w:pgMar w:top="1080" w:right="1080" w:bottom="1440" w:left="1080" w:header="720" w:footer="720" w:gutter="0"/>
           <w:cols w:space="720"/>
@@ -29,21 +29,7 @@
         <w:rPr>
           <w:sz w:val="24"/>
         </w:rPr>
-        <w:t xml:space="preserve">Adam </w:t>
-      </w:r>
-      <w:proofErr w:type="spellStart"/>
-      <w:r>
-        <w:rPr>
-          <w:sz w:val="24"/>
-        </w:rPr>
-        <w:t>Blance</w:t>
-      </w:r>
-      <w:proofErr w:type="spellEnd"/>
-      <w:r>
-        <w:rPr>
-          <w:sz w:val="24"/>
-        </w:rPr>
-        <w:t xml:space="preserve"> </w:t>
+        <w:t xml:space="preserve">Adam Blance </w:t>
       </w:r>
       <w:r>
         <w:rPr>
@@ -102,7 +88,6 @@
           <w:b/>
           <w:sz w:val="24"/>
         </w:rPr>
-        <w:lastRenderedPageBreak/>
         <w:t>ABSTRACT</w:t>
       </w:r>
     </w:p>
@@ -128,40 +113,34 @@
         <w:pStyle w:val="Abstract"/>
       </w:pPr>
       <w:r>
-        <w:t xml:space="preserve"> The project is separated into five sections which detail the </w:t>
-      </w:r>
-      <w:r>
-        <w:rPr>
-          <w:highlight w:val="yellow"/>
-        </w:rPr>
-        <w:t xml:space="preserve">process of creating and evaluating the </w:t>
-      </w:r>
-      <w:r>
-        <w:rPr>
-          <w:highlight w:val="yellow"/>
-        </w:rPr>
-        <w:t>evolutionary algorithm</w:t>
-      </w:r>
-      <w:r>
-        <w:rPr>
-          <w:highlight w:val="yellow"/>
-        </w:rPr>
-        <w:t xml:space="preserve">. The first of these being the introduction which details the background and purpose of the report. The next </w:t>
-      </w:r>
-      <w:r>
-        <w:rPr>
-          <w:highlight w:val="yellow"/>
-        </w:rPr>
+        <w:t xml:space="preserve"> The project is separated into five </w:t>
+      </w:r>
+      <w:r>
+        <w:t>sections, which</w:t>
+      </w:r>
+      <w:r>
+        <w:t xml:space="preserve"> detail the </w:t>
+      </w:r>
+      <w:r>
+        <w:t xml:space="preserve">process of creating and evaluating the evolutionary algorithm. The first of these being the </w:t>
+      </w:r>
+      <w:r>
+        <w:t>introduction, which</w:t>
+      </w:r>
+      <w:r>
+        <w:t xml:space="preserve"> details the background and purpose of the report. The next </w:t>
+      </w:r>
+      <w:r>
         <w:t>section</w:t>
       </w:r>
       <w:r>
-        <w:rPr>
-          <w:highlight w:val="yellow"/>
-        </w:rPr>
-        <w:t xml:space="preserve"> discuss the approach that was made to solve the</w:t>
-      </w:r>
-      <w:r>
-        <w:t xml:space="preserve"> </w:t>
+        <w:t xml:space="preserve"> discuss</w:t>
+      </w:r>
+      <w:r>
+        <w:t xml:space="preserve">es the approach that was made to create the best evolutionary algorithm including which operators were implemented and how they were achieved. The next section includes  the experiment and </w:t>
+      </w:r>
+      <w:r>
+        <w:t xml:space="preserve">analysis which will present the results in a variety of formats and discuss the outcome of the results. Finally a conclusion will be drawn from the results and future work will be discussed </w:t>
       </w:r>
     </w:p>
     <w:p>
@@ -186,19 +165,7 @@
     </w:p>
     <w:p>
       <w:r>
-        <w:t xml:space="preserve">In this paper the objective was to produce an </w:t>
-      </w:r>
-      <w:r>
-        <w:t>evolutionary algorithm</w:t>
-      </w:r>
-      <w:r>
-        <w:t xml:space="preserve"> that could land a spacecraft. This </w:t>
-      </w:r>
-      <w:r>
-        <w:t>algorithm</w:t>
-      </w:r>
-      <w:r>
-        <w:t xml:space="preserve"> used a neural network to evolve the weights that could be applied to the spacecraft. Each spaceship produces a fitness number that  can prove if the attempt was successful. The closer to zero the number is the better the attempt is. </w:t>
+        <w:t xml:space="preserve">In this paper the objective was to produce an evolutionary algorithm that could land a spacecraft. This algorithm used a neural network to evolve the weights that could be applied to the spacecraft. Each spaceship produces a fitness number that  can prove if the attempt was successful. The closer to zero the number is the better the attempt is. </w:t>
       </w:r>
     </w:p>
     <w:p>
@@ -251,16 +218,7 @@
     </w:p>
     <w:p>
       <w:r>
-        <w:t xml:space="preserve">The population of an evolutionary algorithm is the collection of </w:t>
-      </w:r>
-      <w:r>
-        <w:t>individuals</w:t>
-      </w:r>
-      <w:r>
-        <w:t xml:space="preserve"> that </w:t>
-      </w:r>
-      <w:r>
-        <w:t xml:space="preserve"> make up the entirety of the </w:t>
+        <w:t xml:space="preserve">The population of an evolutionary algorithm is the collection of individuals that  make up the entirety of the </w:t>
       </w:r>
       <w:r>
         <w:t xml:space="preserve">permutations that will be operated on. Within the confines of this paper, this refers to the set of weights and fitness values that are used to land the spaceship. For each iteration of the programme that is completed an entirely new population will be generated. This population will be used to generate the next population with the aim being to produce the lowest fitness possible.  </w:t>
@@ -280,16 +238,13 @@
     </w:p>
     <w:p>
       <w:r>
-        <w:t xml:space="preserve">Evolutionary operators are the components of the code that perform  the evolution required for the project to be successful. Each operator acts in a certain way that allows different results to be  </w:t>
-      </w:r>
-      <w:r>
-        <w:t xml:space="preserve">recorded. Examples of operators include but are not limited to; </w:t>
-      </w:r>
-      <w:r>
-        <w:t>mu</w:t>
-      </w:r>
-      <w:r>
-        <w:t>tation, selection, and cross-over. Explanations of each are also provided in this section.</w:t>
+        <w:t xml:space="preserve">Evolutionary operators are the components of the code that perform  the evolution required for the project to be successful. Each operator acts in a certain way that allows different results to </w:t>
+      </w:r>
+      <w:r>
+        <w:t xml:space="preserve">be  </w:t>
+      </w:r>
+      <w:r>
+        <w:t>recorded. Examples of operators include but are not limited to; mutation, selection, and cross-over. Explanations of each are also provided in this section.</w:t>
       </w:r>
     </w:p>
     <w:p/>
@@ -298,7 +253,6 @@
         <w:pStyle w:val="Heading3"/>
       </w:pPr>
       <w:r>
-        <w:lastRenderedPageBreak/>
         <w:t>Mutation</w:t>
       </w:r>
     </w:p>
@@ -350,13 +304,7 @@
     </w:p>
     <w:p>
       <w:r>
-        <w:t xml:space="preserve">The selection operator refers to a stage of the </w:t>
-      </w:r>
-      <w:r>
-        <w:t>evolutionary algorithm</w:t>
-      </w:r>
-      <w:r>
-        <w:t xml:space="preserve"> that selects which parents can be used later for </w:t>
+        <w:t xml:space="preserve">The selection operator refers to a stage of the evolutionary algorithm that selects which parents can be used later for </w:t>
       </w:r>
       <w:r>
         <w:t>breeding. This can be done through several techniques which include;</w:t>
@@ -413,6 +361,7 @@
         <w:spacing w:before="120"/>
       </w:pPr>
       <w:r>
+        <w:lastRenderedPageBreak/>
         <w:t xml:space="preserve">Approach </w:t>
       </w:r>
     </w:p>
@@ -423,13 +372,7 @@
         <w:ind w:firstLine="0"/>
       </w:pPr>
       <w:r>
-        <w:t xml:space="preserve">Within this section the approach that was made to produce this best </w:t>
-      </w:r>
-      <w:r>
-        <w:t>evolutionary algorithm</w:t>
-      </w:r>
-      <w:r>
-        <w:t xml:space="preserve"> is discussed along with the operators that were implemented. Also the methodology that was used  to record the data is also stated. </w:t>
+        <w:t xml:space="preserve">Within this section the approach that was made to produce this best evolutionary algorithm is discussed along with the operators that were implemented. Also the methodology that was used  to record the data is also stated. </w:t>
       </w:r>
     </w:p>
     <w:p>
@@ -437,7 +380,6 @@
         <w:pStyle w:val="Heading2"/>
       </w:pPr>
       <w:r>
-        <w:lastRenderedPageBreak/>
         <w:t>Operators</w:t>
       </w:r>
     </w:p>
@@ -491,6 +433,14 @@
         <w:t xml:space="preserve"> </w:t>
       </w:r>
     </w:p>
+    <w:p>
+      <w:pPr>
+        <w:pStyle w:val="Heading3"/>
+      </w:pPr>
+      <w:r>
+        <w:t>Replacement</w:t>
+      </w:r>
+    </w:p>
     <w:p/>
     <w:p>
       <w:pPr>
@@ -516,11 +466,7 @@
     </w:p>
     <w:p>
       <w:r>
-        <w:t xml:space="preserve">Each test was performed 10 times, to increase the reliability of the results, because of the random nature of evolutionary algorithms </w:t>
-      </w:r>
-      <w:r>
-        <w:lastRenderedPageBreak/>
-        <w:t>an average must be taken from the results to allow for a more consistent comparison. Once all the tests have been complete a final answer will be derived from them and this will be discussed within the conclusion.</w:t>
+        <w:t>Each test was performed 10 times, to increase the reliability of the results, because of the random nature of evolutionary algorithms an average must be taken from the results to allow for a more consistent comparison. Once all the tests have been complete a final answer will be derived from them and this will be discussed within the conclusion.</w:t>
       </w:r>
     </w:p>
     <w:p/>
@@ -584,19 +530,16 @@
     </w:p>
     <w:p>
       <w:r>
-        <w:t xml:space="preserve">While the results collected from the point to a successful evolutionary algorithm there are several approaches that would be considered if the work was ever revisited at a later date. This includes; Creating a selection operator that used </w:t>
-      </w:r>
-      <w:r>
-        <w:t>Stochastic Universal Sampling</w:t>
-      </w:r>
-      <w:r>
-        <w:t xml:space="preserve"> w</w:t>
+        <w:t>While the results collected from the point to a successful evolutionary algorithm there are several approaches that would be considered if the work was ever revisited at a later date. This includes; Creating a selection operator that used Stochastic Universal Sampling w</w:t>
       </w:r>
       <w:r>
         <w:t xml:space="preserve">hile this was attempted during the project the attempt was unsuccessful and unfortunately not be included in the testing results. Another consideration that would be made is increasing the population size to a very large amount to investigate how a population of that size could affect the results of the </w:t>
       </w:r>
       <w:r>
         <w:t>tests.</w:t>
+      </w:r>
+      <w:r>
+        <w:t xml:space="preserve"> Convergence happens slightly more often during this turn</w:t>
       </w:r>
     </w:p>
     <w:p/>
@@ -618,8 +561,6 @@
         </w:numPr>
         <w:ind w:left="360"/>
       </w:pPr>
-      <w:bookmarkStart w:id="0" w:name="_GoBack"/>
-      <w:bookmarkEnd w:id="0"/>
       <w:r>
         <w:t xml:space="preserve"> </w:t>
       </w:r>
@@ -642,13 +583,15 @@
       <w:r>
         <w:t xml:space="preserve"> </w:t>
       </w:r>
-      <w:hyperlink r:id="rId9" w:history="1"/>
+      <w:hyperlink r:id="rId8" w:history="1"/>
     </w:p>
     <w:p>
       <w:pPr>
         <w:pStyle w:val="Paper-Title"/>
         <w:jc w:val="both"/>
       </w:pPr>
+      <w:bookmarkStart w:id="0" w:name="_GoBack"/>
+      <w:bookmarkEnd w:id="0"/>
     </w:p>
     <w:sectPr>
       <w:type w:val="continuous"/>
@@ -661,7 +604,7 @@
 </file>
 
 <file path=word/endnotes.xml><?xml version="1.0" encoding="utf-8"?>
-<w:endnotes xmlns:wpc="http://schemas.microsoft.com/office/word/2010/wordprocessingCanvas" xmlns:mc="http://schemas.openxmlformats.org/markup-compatibility/2006" xmlns:o="urn:schemas-microsoft-com:office:office" xmlns:r="http://schemas.openxmlformats.org/officeDocument/2006/relationships" xmlns:m="http://schemas.openxmlformats.org/officeDocument/2006/math" xmlns:v="urn:schemas-microsoft-com:vml" xmlns:wp14="http://schemas.microsoft.com/office/word/2010/wordprocessingDrawing" xmlns:wp="http://schemas.openxmlformats.org/drawingml/2006/wordprocessingDrawing" xmlns:w10="urn:schemas-microsoft-com:office:word" xmlns:w="http://schemas.openxmlformats.org/wordprocessingml/2006/main" xmlns:w14="http://schemas.microsoft.com/office/word/2010/wordml" xmlns:wpg="http://schemas.microsoft.com/office/word/2010/wordprocessingGroup" xmlns:wpi="http://schemas.microsoft.com/office/word/2010/wordprocessingInk" xmlns:wne="http://schemas.microsoft.com/office/word/2006/wordml" xmlns:wps="http://schemas.microsoft.com/office/word/2010/wordprocessingShape" mc:Ignorable="w14 wp14">
+<w:endnotes xmlns:wpc="http://schemas.microsoft.com/office/word/2010/wordprocessingCanvas" xmlns:cx="http://schemas.microsoft.com/office/drawing/2014/chartex" xmlns:cx1="http://schemas.microsoft.com/office/drawing/2015/9/8/chartex" xmlns:mc="http://schemas.openxmlformats.org/markup-compatibility/2006" xmlns:o="urn:schemas-microsoft-com:office:office" xmlns:r="http://schemas.openxmlformats.org/officeDocument/2006/relationships" xmlns:m="http://schemas.openxmlformats.org/officeDocument/2006/math" xmlns:v="urn:schemas-microsoft-com:vml" xmlns:wp14="http://schemas.microsoft.com/office/word/2010/wordprocessingDrawing" xmlns:wp="http://schemas.openxmlformats.org/drawingml/2006/wordprocessingDrawing" xmlns:w10="urn:schemas-microsoft-com:office:word" xmlns:w="http://schemas.openxmlformats.org/wordprocessingml/2006/main" xmlns:w14="http://schemas.microsoft.com/office/word/2010/wordml" xmlns:w15="http://schemas.microsoft.com/office/word/2012/wordml" xmlns:w16se="http://schemas.microsoft.com/office/word/2015/wordml/symex" xmlns:wpg="http://schemas.microsoft.com/office/word/2010/wordprocessingGroup" xmlns:wpi="http://schemas.microsoft.com/office/word/2010/wordprocessingInk" xmlns:wne="http://schemas.microsoft.com/office/word/2006/wordml" xmlns:wps="http://schemas.microsoft.com/office/word/2010/wordprocessingShape" mc:Ignorable="w14 w15 w16se wp14">
   <w:endnote w:type="separator" w:id="-1">
     <w:p>
       <w:r>
@@ -680,7 +623,7 @@
 </file>
 
 <file path=word/footer1.xml><?xml version="1.0" encoding="utf-8"?>
-<w:ftr xmlns:wpc="http://schemas.microsoft.com/office/word/2010/wordprocessingCanvas" xmlns:mc="http://schemas.openxmlformats.org/markup-compatibility/2006" xmlns:o="urn:schemas-microsoft-com:office:office" xmlns:r="http://schemas.openxmlformats.org/officeDocument/2006/relationships" xmlns:m="http://schemas.openxmlformats.org/officeDocument/2006/math" xmlns:v="urn:schemas-microsoft-com:vml" xmlns:wp14="http://schemas.microsoft.com/office/word/2010/wordprocessingDrawing" xmlns:wp="http://schemas.openxmlformats.org/drawingml/2006/wordprocessingDrawing" xmlns:w10="urn:schemas-microsoft-com:office:word" xmlns:w="http://schemas.openxmlformats.org/wordprocessingml/2006/main" xmlns:w14="http://schemas.microsoft.com/office/word/2010/wordml" xmlns:wpg="http://schemas.microsoft.com/office/word/2010/wordprocessingGroup" xmlns:wpi="http://schemas.microsoft.com/office/word/2010/wordprocessingInk" xmlns:wne="http://schemas.microsoft.com/office/word/2006/wordml" xmlns:wps="http://schemas.microsoft.com/office/word/2010/wordprocessingShape" mc:Ignorable="w14 wp14">
+<w:ftr xmlns:wpc="http://schemas.microsoft.com/office/word/2010/wordprocessingCanvas" xmlns:cx="http://schemas.microsoft.com/office/drawing/2014/chartex" xmlns:cx1="http://schemas.microsoft.com/office/drawing/2015/9/8/chartex" xmlns:mc="http://schemas.openxmlformats.org/markup-compatibility/2006" xmlns:o="urn:schemas-microsoft-com:office:office" xmlns:r="http://schemas.openxmlformats.org/officeDocument/2006/relationships" xmlns:m="http://schemas.openxmlformats.org/officeDocument/2006/math" xmlns:v="urn:schemas-microsoft-com:vml" xmlns:wp14="http://schemas.microsoft.com/office/word/2010/wordprocessingDrawing" xmlns:wp="http://schemas.openxmlformats.org/drawingml/2006/wordprocessingDrawing" xmlns:w10="urn:schemas-microsoft-com:office:word" xmlns:w="http://schemas.openxmlformats.org/wordprocessingml/2006/main" xmlns:w14="http://schemas.microsoft.com/office/word/2010/wordml" xmlns:w15="http://schemas.microsoft.com/office/word/2012/wordml" xmlns:w16se="http://schemas.microsoft.com/office/word/2015/wordml/symex" xmlns:wpg="http://schemas.microsoft.com/office/word/2010/wordprocessingGroup" xmlns:wpi="http://schemas.microsoft.com/office/word/2010/wordprocessingInk" xmlns:wne="http://schemas.microsoft.com/office/word/2006/wordml" xmlns:wps="http://schemas.microsoft.com/office/word/2010/wordprocessingShape" mc:Ignorable="w14 w15 w16se wp14">
   <w:p>
     <w:pPr>
       <w:pStyle w:val="Footer"/>
@@ -717,7 +660,7 @@
 </file>
 
 <file path=word/footnotes.xml><?xml version="1.0" encoding="utf-8"?>
-<w:footnotes xmlns:wpc="http://schemas.microsoft.com/office/word/2010/wordprocessingCanvas" xmlns:mc="http://schemas.openxmlformats.org/markup-compatibility/2006" xmlns:o="urn:schemas-microsoft-com:office:office" xmlns:r="http://schemas.openxmlformats.org/officeDocument/2006/relationships" xmlns:m="http://schemas.openxmlformats.org/officeDocument/2006/math" xmlns:v="urn:schemas-microsoft-com:vml" xmlns:wp14="http://schemas.microsoft.com/office/word/2010/wordprocessingDrawing" xmlns:wp="http://schemas.openxmlformats.org/drawingml/2006/wordprocessingDrawing" xmlns:w10="urn:schemas-microsoft-com:office:word" xmlns:w="http://schemas.openxmlformats.org/wordprocessingml/2006/main" xmlns:w14="http://schemas.microsoft.com/office/word/2010/wordml" xmlns:wpg="http://schemas.microsoft.com/office/word/2010/wordprocessingGroup" xmlns:wpi="http://schemas.microsoft.com/office/word/2010/wordprocessingInk" xmlns:wne="http://schemas.microsoft.com/office/word/2006/wordml" xmlns:wps="http://schemas.microsoft.com/office/word/2010/wordprocessingShape" mc:Ignorable="w14 wp14">
+<w:footnotes xmlns:wpc="http://schemas.microsoft.com/office/word/2010/wordprocessingCanvas" xmlns:cx="http://schemas.microsoft.com/office/drawing/2014/chartex" xmlns:cx1="http://schemas.microsoft.com/office/drawing/2015/9/8/chartex" xmlns:mc="http://schemas.openxmlformats.org/markup-compatibility/2006" xmlns:o="urn:schemas-microsoft-com:office:office" xmlns:r="http://schemas.openxmlformats.org/officeDocument/2006/relationships" xmlns:m="http://schemas.openxmlformats.org/officeDocument/2006/math" xmlns:v="urn:schemas-microsoft-com:vml" xmlns:wp14="http://schemas.microsoft.com/office/word/2010/wordprocessingDrawing" xmlns:wp="http://schemas.openxmlformats.org/drawingml/2006/wordprocessingDrawing" xmlns:w10="urn:schemas-microsoft-com:office:word" xmlns:w="http://schemas.openxmlformats.org/wordprocessingml/2006/main" xmlns:w14="http://schemas.microsoft.com/office/word/2010/wordml" xmlns:w15="http://schemas.microsoft.com/office/word/2012/wordml" xmlns:w16se="http://schemas.microsoft.com/office/word/2015/wordml/symex" xmlns:wpg="http://schemas.microsoft.com/office/word/2010/wordprocessingGroup" xmlns:wpi="http://schemas.microsoft.com/office/word/2010/wordprocessingInk" xmlns:wne="http://schemas.microsoft.com/office/word/2006/wordml" xmlns:wps="http://schemas.microsoft.com/office/word/2010/wordprocessingShape" mc:Ignorable="w14 w15 w16se wp14">
   <w:footnote w:type="separator" w:id="-1">
     <w:p>
       <w:r>
@@ -736,8 +679,8 @@
 </file>
 
 <file path=word/numbering.xml><?xml version="1.0" encoding="utf-8"?>
-<w:numbering xmlns:wpc="http://schemas.microsoft.com/office/word/2010/wordprocessingCanvas" xmlns:mc="http://schemas.openxmlformats.org/markup-compatibility/2006" xmlns:o="urn:schemas-microsoft-com:office:office" xmlns:r="http://schemas.openxmlformats.org/officeDocument/2006/relationships" xmlns:m="http://schemas.openxmlformats.org/officeDocument/2006/math" xmlns:v="urn:schemas-microsoft-com:vml" xmlns:wp14="http://schemas.microsoft.com/office/word/2010/wordprocessingDrawing" xmlns:wp="http://schemas.openxmlformats.org/drawingml/2006/wordprocessingDrawing" xmlns:w10="urn:schemas-microsoft-com:office:word" xmlns:w="http://schemas.openxmlformats.org/wordprocessingml/2006/main" xmlns:w14="http://schemas.microsoft.com/office/word/2010/wordml" xmlns:wpg="http://schemas.microsoft.com/office/word/2010/wordprocessingGroup" xmlns:wpi="http://schemas.microsoft.com/office/word/2010/wordprocessingInk" xmlns:wne="http://schemas.microsoft.com/office/word/2006/wordml" xmlns:wps="http://schemas.microsoft.com/office/word/2010/wordprocessingShape" mc:Ignorable="w14 wp14">
-  <w:abstractNum w:abstractNumId="0">
+<w:numbering xmlns:wpc="http://schemas.microsoft.com/office/word/2010/wordprocessingCanvas" xmlns:cx="http://schemas.microsoft.com/office/drawing/2014/chartex" xmlns:cx1="http://schemas.microsoft.com/office/drawing/2015/9/8/chartex" xmlns:mc="http://schemas.openxmlformats.org/markup-compatibility/2006" xmlns:o="urn:schemas-microsoft-com:office:office" xmlns:r="http://schemas.openxmlformats.org/officeDocument/2006/relationships" xmlns:m="http://schemas.openxmlformats.org/officeDocument/2006/math" xmlns:v="urn:schemas-microsoft-com:vml" xmlns:wp14="http://schemas.microsoft.com/office/word/2010/wordprocessingDrawing" xmlns:wp="http://schemas.openxmlformats.org/drawingml/2006/wordprocessingDrawing" xmlns:w10="urn:schemas-microsoft-com:office:word" xmlns:w="http://schemas.openxmlformats.org/wordprocessingml/2006/main" xmlns:w14="http://schemas.microsoft.com/office/word/2010/wordml" xmlns:w15="http://schemas.microsoft.com/office/word/2012/wordml" xmlns:w16se="http://schemas.microsoft.com/office/word/2015/wordml/symex" xmlns:wpg="http://schemas.microsoft.com/office/word/2010/wordprocessingGroup" xmlns:wpi="http://schemas.microsoft.com/office/word/2010/wordprocessingInk" xmlns:wne="http://schemas.microsoft.com/office/word/2006/wordml" xmlns:wps="http://schemas.microsoft.com/office/word/2010/wordprocessingShape" mc:Ignorable="w14 w15 w16se wp14">
+  <w:abstractNum w:abstractNumId="0" w15:restartNumberingAfterBreak="0">
     <w:nsid w:val="FFFFFFFB"/>
     <w:multiLevelType w:val="multilevel"/>
     <w:tmpl w:val="FFFFFFFF"/>
@@ -814,7 +757,7 @@
       <w:lvlJc w:val="left"/>
     </w:lvl>
   </w:abstractNum>
-  <w:abstractNum w:abstractNumId="1">
+  <w:abstractNum w:abstractNumId="1" w15:restartNumberingAfterBreak="0">
     <w:nsid w:val="6F1D6A21"/>
     <w:multiLevelType w:val="singleLevel"/>
     <w:tmpl w:val="A100F9DC"/>
@@ -846,7 +789,7 @@
 </file>
 
 <file path=word/styles.xml><?xml version="1.0" encoding="utf-8"?>
-<w:styles xmlns:mc="http://schemas.openxmlformats.org/markup-compatibility/2006" xmlns:r="http://schemas.openxmlformats.org/officeDocument/2006/relationships" xmlns:w="http://schemas.openxmlformats.org/wordprocessingml/2006/main" xmlns:w14="http://schemas.microsoft.com/office/word/2010/wordml" mc:Ignorable="w14">
+<w:styles xmlns:mc="http://schemas.openxmlformats.org/markup-compatibility/2006" xmlns:r="http://schemas.openxmlformats.org/officeDocument/2006/relationships" xmlns:w="http://schemas.openxmlformats.org/wordprocessingml/2006/main" xmlns:w14="http://schemas.microsoft.com/office/word/2010/wordml" xmlns:w15="http://schemas.microsoft.com/office/word/2012/wordml" xmlns:w16se="http://schemas.microsoft.com/office/word/2015/wordml/symex" mc:Ignorable="w14 w15 w16se">
   <w:docDefaults>
     <w:rPrDefault>
       <w:rPr>
@@ -856,949 +799,377 @@
     </w:rPrDefault>
     <w:pPrDefault/>
   </w:docDefaults>
-  <w:latentStyles w:defLockedState="0" w:defUIPriority="0" w:defSemiHidden="1" w:defUnhideWhenUsed="0" w:defQFormat="0" w:count="267">
-    <w:lsdException w:name="Normal" w:semiHidden="0" w:qFormat="1"/>
-    <w:lsdException w:name="heading 1" w:semiHidden="0" w:qFormat="1"/>
-    <w:lsdException w:name="heading 2" w:semiHidden="0" w:qFormat="1"/>
-    <w:lsdException w:name="heading 3" w:semiHidden="0" w:qFormat="1"/>
-    <w:lsdException w:name="heading 4" w:semiHidden="0" w:qFormat="1"/>
-    <w:lsdException w:name="heading 5" w:semiHidden="0" w:qFormat="1"/>
-    <w:lsdException w:name="heading 6" w:semiHidden="0" w:qFormat="1"/>
-    <w:lsdException w:name="heading 7" w:semiHidden="0" w:qFormat="1"/>
-    <w:lsdException w:name="heading 8" w:semiHidden="0" w:qFormat="1"/>
-    <w:lsdException w:name="heading 9" w:semiHidden="0" w:qFormat="1"/>
-    <w:lsdException w:name="index 1" w:unhideWhenUsed="1"/>
-    <w:lsdException w:name="index 2" w:semiHidden="0"/>
-    <w:lsdException w:name="index 3" w:semiHidden="0"/>
-    <w:lsdException w:name="index 4" w:semiHidden="0"/>
-    <w:lsdException w:name="index 5" w:semiHidden="0"/>
-    <w:lsdException w:name="index 6" w:semiHidden="0"/>
-    <w:lsdException w:name="index 7" w:unhideWhenUsed="1"/>
-    <w:lsdException w:name="index 8" w:unhideWhenUsed="1"/>
-    <w:lsdException w:name="index 9" w:unhideWhenUsed="1"/>
-    <w:lsdException w:name="toc 1" w:unhideWhenUsed="1"/>
-    <w:lsdException w:name="toc 2" w:unhideWhenUsed="1"/>
-    <w:lsdException w:name="toc 3" w:unhideWhenUsed="1"/>
-    <w:lsdException w:name="toc 4" w:unhideWhenUsed="1"/>
-    <w:lsdException w:name="toc 5" w:unhideWhenUsed="1"/>
-    <w:lsdException w:name="toc 6" w:unhideWhenUsed="1"/>
-    <w:lsdException w:name="toc 7" w:unhideWhenUsed="1"/>
-    <w:lsdException w:name="toc 8" w:unhideWhenUsed="1"/>
-    <w:lsdException w:name="toc 9" w:unhideWhenUsed="1"/>
-    <w:lsdException w:name="Normal Indent" w:unhideWhenUsed="1"/>
-    <w:lsdException w:name="footnote text" w:unhideWhenUsed="1"/>
-    <w:lsdException w:name="annotation text" w:unhideWhenUsed="1"/>
-    <w:lsdException w:name="header" w:unhideWhenUsed="1"/>
-    <w:lsdException w:name="footer" w:unhideWhenUsed="1"/>
-    <w:lsdException w:name="index heading" w:unhideWhenUsed="1"/>
-    <w:lsdException w:name="caption" w:unhideWhenUsed="1" w:qFormat="1"/>
-    <w:lsdException w:name="table of figures" w:unhideWhenUsed="1"/>
-    <w:lsdException w:name="envelope address" w:unhideWhenUsed="1"/>
-    <w:lsdException w:name="envelope return" w:unhideWhenUsed="1"/>
-    <w:lsdException w:name="footnote reference" w:unhideWhenUsed="1"/>
-    <w:lsdException w:name="annotation reference" w:unhideWhenUsed="1"/>
-    <w:lsdException w:name="line number" w:unhideWhenUsed="1"/>
-    <w:lsdException w:name="page number" w:unhideWhenUsed="1"/>
-    <w:lsdException w:name="endnote reference" w:unhideWhenUsed="1"/>
-    <w:lsdException w:name="endnote text" w:unhideWhenUsed="1"/>
-    <w:lsdException w:name="table of authorities" w:unhideWhenUsed="1"/>
-    <w:lsdException w:name="macro" w:unhideWhenUsed="1"/>
-    <w:lsdException w:name="toa heading" w:unhideWhenUsed="1"/>
-    <w:lsdException w:name="List" w:unhideWhenUsed="1"/>
-    <w:lsdException w:name="List Bullet" w:unhideWhenUsed="1"/>
-    <w:lsdException w:name="List Number" w:unhideWhenUsed="1"/>
-    <w:lsdException w:name="List 2" w:unhideWhenUsed="1"/>
-    <w:lsdException w:name="List 3" w:unhideWhenUsed="1"/>
-    <w:lsdException w:name="List 4" w:unhideWhenUsed="1"/>
-    <w:lsdException w:name="List 5" w:unhideWhenUsed="1"/>
-    <w:lsdException w:name="List Bullet 2" w:unhideWhenUsed="1"/>
-    <w:lsdException w:name="List Bullet 3" w:unhideWhenUsed="1"/>
-    <w:lsdException w:name="List Bullet 4" w:unhideWhenUsed="1"/>
-    <w:lsdException w:name="List Bullet 5" w:unhideWhenUsed="1"/>
-    <w:lsdException w:name="List Number 2" w:semiHidden="0"/>
-    <w:lsdException w:name="List Number 3" w:unhideWhenUsed="1"/>
-    <w:lsdException w:name="List Number 4" w:unhideWhenUsed="1"/>
-    <w:lsdException w:name="List Number 5" w:semiHidden="0"/>
-    <w:lsdException w:name="Title" w:semiHidden="0" w:qFormat="1"/>
-    <w:lsdException w:name="Closing" w:unhideWhenUsed="1"/>
-    <w:lsdException w:name="Signature" w:unhideWhenUsed="1"/>
-    <w:lsdException w:name="Default Paragraph Font" w:unhideWhenUsed="1"/>
-    <w:lsdException w:name="Body Text" w:unhideWhenUsed="1"/>
-    <w:lsdException w:name="Body Text Indent" w:unhideWhenUsed="1"/>
-    <w:lsdException w:name="List Continue" w:unhideWhenUsed="1"/>
-    <w:lsdException w:name="List Continue 2" w:unhideWhenUsed="1"/>
-    <w:lsdException w:name="List Continue 3" w:unhideWhenUsed="1"/>
-    <w:lsdException w:name="List Continue 4" w:unhideWhenUsed="1"/>
-    <w:lsdException w:name="List Continue 5" w:unhideWhenUsed="1"/>
-    <w:lsdException w:name="Message Header" w:unhideWhenUsed="1"/>
-    <w:lsdException w:name="Subtitle" w:semiHidden="0" w:qFormat="1"/>
-    <w:lsdException w:name="Salutation" w:unhideWhenUsed="1"/>
-    <w:lsdException w:name="Date" w:unhideWhenUsed="1"/>
-    <w:lsdException w:name="Body Text First Indent" w:unhideWhenUsed="1"/>
-    <w:lsdException w:name="Body Text First Indent 2" w:unhideWhenUsed="1"/>
-    <w:lsdException w:name="Note Heading" w:unhideWhenUsed="1"/>
-    <w:lsdException w:name="Body Text 2" w:unhideWhenUsed="1"/>
-    <w:lsdException w:name="Body Text 3" w:unhideWhenUsed="1"/>
-    <w:lsdException w:name="Body Text Indent 2" w:unhideWhenUsed="1"/>
-    <w:lsdException w:name="Body Text Indent 3" w:semiHidden="0"/>
-    <w:lsdException w:name="Block Text" w:semiHidden="0"/>
-    <w:lsdException w:name="Hyperlink" w:semiHidden="0"/>
-    <w:lsdException w:name="FollowedHyperlink" w:semiHidden="0"/>
-    <w:lsdException w:name="Strong" w:semiHidden="0" w:qFormat="1"/>
-    <w:lsdException w:name="Emphasis" w:semiHidden="0" w:qFormat="1"/>
-    <w:lsdException w:name="Document Map" w:unhideWhenUsed="1"/>
-    <w:lsdException w:name="Plain Text" w:unhideWhenUsed="1"/>
-    <w:lsdException w:name="E-mail Signature" w:unhideWhenUsed="1"/>
-    <w:lsdException w:name="HTML Top of Form" w:unhideWhenUsed="1"/>
-    <w:lsdException w:name="HTML Bottom of Form" w:unhideWhenUsed="1"/>
-    <w:lsdException w:name="Normal (Web)" w:unhideWhenUsed="1"/>
-    <w:lsdException w:name="HTML Acronym" w:unhideWhenUsed="1"/>
-    <w:lsdException w:name="HTML Address" w:unhideWhenUsed="1"/>
-    <w:lsdException w:name="HTML Cite" w:unhideWhenUsed="1"/>
-    <w:lsdException w:name="HTML Code" w:unhideWhenUsed="1"/>
-    <w:lsdException w:name="HTML Definition" w:unhideWhenUsed="1"/>
-    <w:lsdException w:name="HTML Keyboard" w:unhideWhenUsed="1"/>
-    <w:lsdException w:name="HTML Preformatted" w:unhideWhenUsed="1"/>
-    <w:lsdException w:name="HTML Sample" w:unhideWhenUsed="1"/>
-    <w:lsdException w:name="HTML Typewriter" w:unhideWhenUsed="1"/>
-    <w:lsdException w:name="HTML Variable" w:unhideWhenUsed="1"/>
-    <w:lsdException w:name="Normal Table" w:unhideWhenUsed="1"/>
-    <w:lsdException w:name="annotation subject" w:unhideWhenUsed="1"/>
-    <w:lsdException w:name="No List" w:unhideWhenUsed="1"/>
-    <w:lsdException w:name="Outline List 1" w:unhideWhenUsed="1"/>
-    <w:lsdException w:name="Outline List 2" w:unhideWhenUsed="1"/>
-    <w:lsdException w:name="Outline List 3" w:unhideWhenUsed="1"/>
-    <w:lsdException w:name="Table Simple 1" w:unhideWhenUsed="1"/>
-    <w:lsdException w:name="Table Simple 2" w:unhideWhenUsed="1"/>
-    <w:lsdException w:name="Table Simple 3" w:unhideWhenUsed="1"/>
-    <w:lsdException w:name="Table Classic 1" w:unhideWhenUsed="1"/>
-    <w:lsdException w:name="Table Classic 2" w:unhideWhenUsed="1"/>
-    <w:lsdException w:name="Table Classic 3" w:unhideWhenUsed="1"/>
-    <w:lsdException w:name="Table Classic 4" w:unhideWhenUsed="1"/>
-    <w:lsdException w:name="Table Colorful 1" w:unhideWhenUsed="1"/>
-    <w:lsdException w:name="Table Colorful 2" w:unhideWhenUsed="1"/>
-    <w:lsdException w:name="Table Colorful 3" w:unhideWhenUsed="1"/>
-    <w:lsdException w:name="Table Columns 1" w:unhideWhenUsed="1"/>
-    <w:lsdException w:name="Table Columns 2" w:unhideWhenUsed="1"/>
-    <w:lsdException w:name="Table Columns 3" w:unhideWhenUsed="1"/>
-    <w:lsdException w:name="Table Columns 4" w:unhideWhenUsed="1"/>
-    <w:lsdException w:name="Table Columns 5" w:unhideWhenUsed="1"/>
-    <w:lsdException w:name="Table Grid 1" w:unhideWhenUsed="1"/>
-    <w:lsdException w:name="Table Grid 2" w:unhideWhenUsed="1"/>
-    <w:lsdException w:name="Table Grid 3" w:unhideWhenUsed="1"/>
-    <w:lsdException w:name="Table Grid 4" w:unhideWhenUsed="1"/>
-    <w:lsdException w:name="Table Grid 5" w:unhideWhenUsed="1"/>
-    <w:lsdException w:name="Table Grid 6" w:unhideWhenUsed="1"/>
-    <w:lsdException w:name="Table Grid 7" w:unhideWhenUsed="1"/>
-    <w:lsdException w:name="Table Grid 8" w:unhideWhenUsed="1"/>
-    <w:lsdException w:name="Table List 1" w:unhideWhenUsed="1"/>
-    <w:lsdException w:name="Table List 2" w:unhideWhenUsed="1"/>
-    <w:lsdException w:name="Table List 3" w:unhideWhenUsed="1"/>
-    <w:lsdException w:name="Table List 4" w:unhideWhenUsed="1"/>
-    <w:lsdException w:name="Table List 5" w:unhideWhenUsed="1"/>
-    <w:lsdException w:name="Table List 6" w:unhideWhenUsed="1"/>
-    <w:lsdException w:name="Table List 7" w:unhideWhenUsed="1"/>
-    <w:lsdException w:name="Table List 8" w:unhideWhenUsed="1"/>
-    <w:lsdException w:name="Table 3D effects 1" w:unhideWhenUsed="1"/>
-    <w:lsdException w:name="Table 3D effects 2" w:unhideWhenUsed="1"/>
-    <w:lsdException w:name="Table 3D effects 3" w:unhideWhenUsed="1"/>
-    <w:lsdException w:name="Table Contemporary" w:unhideWhenUsed="1"/>
-    <w:lsdException w:name="Table Elegant" w:unhideWhenUsed="1"/>
-    <w:lsdException w:name="Table Professional" w:unhideWhenUsed="1"/>
-    <w:lsdException w:name="Table Subtle 1" w:unhideWhenUsed="1"/>
-    <w:lsdException w:name="Table Subtle 2" w:unhideWhenUsed="1"/>
-    <w:lsdException w:name="Table Web 1" w:unhideWhenUsed="1"/>
-    <w:lsdException w:name="Table Web 2" w:unhideWhenUsed="1"/>
-    <w:lsdException w:name="Table Web 3" w:unhideWhenUsed="1"/>
-    <w:lsdException w:name="Balloon Text" w:unhideWhenUsed="1"/>
-    <w:lsdException w:name="Table Grid" w:semiHidden="0"/>
-    <w:lsdException w:name="Table Theme" w:unhideWhenUsed="1"/>
-    <w:lsdException w:name="Placeholder Text" w:uiPriority="99"/>
-    <w:lsdException w:name="No Spacing" w:semiHidden="0" w:uiPriority="1" w:qFormat="1"/>
-    <w:lsdException w:name="Light Shading" w:semiHidden="0" w:uiPriority="60"/>
-    <w:lsdException w:name="Light List" w:semiHidden="0" w:uiPriority="61"/>
-    <w:lsdException w:name="Light Grid" w:semiHidden="0" w:uiPriority="62"/>
-    <w:lsdException w:name="Medium Shading 1" w:semiHidden="0" w:uiPriority="63"/>
-    <w:lsdException w:name="Medium Shading 2" w:semiHidden="0" w:uiPriority="64"/>
-    <w:lsdException w:name="Medium List 1" w:semiHidden="0" w:uiPriority="65"/>
-    <w:lsdException w:name="Medium List 2" w:semiHidden="0" w:uiPriority="66"/>
-    <w:lsdException w:name="Medium Grid 1" w:semiHidden="0" w:uiPriority="67"/>
-    <w:lsdException w:name="Medium Grid 2" w:semiHidden="0" w:uiPriority="68"/>
-    <w:lsdException w:name="Medium Grid 3" w:semiHidden="0" w:uiPriority="69"/>
-    <w:lsdException w:name="Dark List" w:semiHidden="0" w:uiPriority="70"/>
-    <w:lsdException w:name="Colorful Shading" w:semiHidden="0" w:uiPriority="71"/>
-    <w:lsdException w:name="Colorful List" w:semiHidden="0" w:uiPriority="72"/>
-    <w:lsdException w:name="Colorful Grid" w:semiHidden="0" w:uiPriority="73"/>
-    <w:lsdException w:name="Light Shading Accent 1" w:semiHidden="0" w:uiPriority="60"/>
-    <w:lsdException w:name="Light List Accent 1" w:semiHidden="0" w:uiPriority="61"/>
-    <w:lsdException w:name="Light Grid Accent 1" w:semiHidden="0" w:uiPriority="62"/>
-    <w:lsdException w:name="Medium Shading 1 Accent 1" w:semiHidden="0" w:uiPriority="63"/>
-    <w:lsdException w:name="Medium Shading 2 Accent 1" w:semiHidden="0" w:uiPriority="64"/>
-    <w:lsdException w:name="Medium List 1 Accent 1" w:semiHidden="0" w:uiPriority="65"/>
-    <w:lsdException w:name="Revision" w:uiPriority="99"/>
-    <w:lsdException w:name="List Paragraph" w:semiHidden="0" w:uiPriority="34" w:qFormat="1"/>
-    <w:lsdException w:name="Quote" w:semiHidden="0" w:uiPriority="29" w:qFormat="1"/>
-    <w:lsdException w:name="Intense Quote" w:semiHidden="0" w:uiPriority="30" w:qFormat="1"/>
-    <w:lsdException w:name="Medium List 2 Accent 1" w:semiHidden="0" w:uiPriority="66"/>
-    <w:lsdException w:name="Medium Grid 1 Accent 1" w:semiHidden="0" w:uiPriority="67"/>
-    <w:lsdException w:name="Medium Grid 2 Accent 1" w:semiHidden="0" w:uiPriority="68"/>
-    <w:lsdException w:name="Medium Grid 3 Accent 1" w:semiHidden="0" w:uiPriority="69"/>
-    <w:lsdException w:name="Dark List Accent 1" w:semiHidden="0" w:uiPriority="70"/>
-    <w:lsdException w:name="Colorful Shading Accent 1" w:semiHidden="0" w:uiPriority="71"/>
-    <w:lsdException w:name="Colorful List Accent 1" w:semiHidden="0" w:uiPriority="72"/>
-    <w:lsdException w:name="Colorful Grid Accent 1" w:semiHidden="0" w:uiPriority="73"/>
-    <w:lsdException w:name="Light Shading Accent 2" w:semiHidden="0" w:uiPriority="60"/>
-    <w:lsdException w:name="Light List Accent 2" w:semiHidden="0" w:uiPriority="61"/>
-    <w:lsdException w:name="Light Grid Accent 2" w:semiHidden="0" w:uiPriority="62"/>
-    <w:lsdException w:name="Medium Shading 1 Accent 2" w:semiHidden="0" w:uiPriority="63"/>
-    <w:lsdException w:name="Medium Shading 2 Accent 2" w:semiHidden="0" w:uiPriority="64"/>
-    <w:lsdException w:name="Medium List 1 Accent 2" w:semiHidden="0" w:uiPriority="65"/>
-    <w:lsdException w:name="Medium List 2 Accent 2" w:semiHidden="0" w:uiPriority="66"/>
-    <w:lsdException w:name="Medium Grid 1 Accent 2" w:semiHidden="0" w:uiPriority="67"/>
-    <w:lsdException w:name="Medium Grid 2 Accent 2" w:semiHidden="0" w:uiPriority="68"/>
-    <w:lsdException w:name="Medium Grid 3 Accent 2" w:semiHidden="0" w:uiPriority="69"/>
-    <w:lsdException w:name="Dark List Accent 2" w:semiHidden="0" w:uiPriority="70"/>
-    <w:lsdException w:name="Colorful Shading Accent 2" w:semiHidden="0" w:uiPriority="71"/>
-    <w:lsdException w:name="Colorful List Accent 2" w:semiHidden="0" w:uiPriority="72"/>
-    <w:lsdException w:name="Colorful Grid Accent 2" w:semiHidden="0" w:uiPriority="73"/>
-    <w:lsdException w:name="Light Shading Accent 3" w:semiHidden="0" w:uiPriority="60"/>
-    <w:lsdException w:name="Light List Accent 3" w:semiHidden="0" w:uiPriority="61"/>
-    <w:lsdException w:name="Light Grid Accent 3" w:semiHidden="0" w:uiPriority="62"/>
-    <w:lsdException w:name="Medium Shading 1 Accent 3" w:semiHidden="0" w:uiPriority="63"/>
-    <w:lsdException w:name="Medium Shading 2 Accent 3" w:semiHidden="0" w:uiPriority="64"/>
-    <w:lsdException w:name="Medium List 1 Accent 3" w:semiHidden="0" w:uiPriority="65"/>
-    <w:lsdException w:name="Medium List 2 Accent 3" w:semiHidden="0" w:uiPriority="66"/>
-    <w:lsdException w:name="Medium Grid 1 Accent 3" w:semiHidden="0" w:uiPriority="67"/>
-    <w:lsdException w:name="Medium Grid 2 Accent 3" w:semiHidden="0" w:uiPriority="68"/>
-    <w:lsdException w:name="Medium Grid 3 Accent 3" w:semiHidden="0" w:uiPriority="69"/>
-    <w:lsdException w:name="Dark List Accent 3" w:semiHidden="0" w:uiPriority="70"/>
-    <w:lsdException w:name="Colorful Shading Accent 3" w:semiHidden="0" w:uiPriority="71"/>
-    <w:lsdException w:name="Colorful List Accent 3" w:semiHidden="0" w:uiPriority="72"/>
-    <w:lsdException w:name="Colorful Grid Accent 3" w:semiHidden="0" w:uiPriority="73"/>
-    <w:lsdException w:name="Light Shading Accent 4" w:semiHidden="0" w:uiPriority="60"/>
-    <w:lsdException w:name="Light List Accent 4" w:semiHidden="0" w:uiPriority="61"/>
-    <w:lsdException w:name="Light Grid Accent 4" w:semiHidden="0" w:uiPriority="62"/>
-    <w:lsdException w:name="Medium Shading 1 Accent 4" w:semiHidden="0" w:uiPriority="63"/>
-    <w:lsdException w:name="Medium Shading 2 Accent 4" w:semiHidden="0" w:uiPriority="64"/>
-    <w:lsdException w:name="Medium List 1 Accent 4" w:semiHidden="0" w:uiPriority="65"/>
-    <w:lsdException w:name="Medium List 2 Accent 4" w:semiHidden="0" w:uiPriority="66"/>
-    <w:lsdException w:name="Medium Grid 1 Accent 4" w:semiHidden="0" w:uiPriority="67"/>
-    <w:lsdException w:name="Medium Grid 2 Accent 4" w:semiHidden="0" w:uiPriority="68"/>
-    <w:lsdException w:name="Medium Grid 3 Accent 4" w:semiHidden="0" w:uiPriority="69"/>
-    <w:lsdException w:name="Dark List Accent 4" w:semiHidden="0" w:uiPriority="70"/>
-    <w:lsdException w:name="Colorful Shading Accent 4" w:semiHidden="0" w:uiPriority="71"/>
-    <w:lsdException w:name="Colorful List Accent 4" w:semiHidden="0" w:uiPriority="72"/>
-    <w:lsdException w:name="Colorful Grid Accent 4" w:semiHidden="0" w:uiPriority="73"/>
-    <w:lsdException w:name="Light Shading Accent 5" w:semiHidden="0" w:uiPriority="60"/>
-    <w:lsdException w:name="Light List Accent 5" w:semiHidden="0" w:uiPriority="61"/>
-    <w:lsdException w:name="Light Grid Accent 5" w:semiHidden="0" w:uiPriority="62"/>
-    <w:lsdException w:name="Medium Shading 1 Accent 5" w:semiHidden="0" w:uiPriority="63"/>
-    <w:lsdException w:name="Medium Shading 2 Accent 5" w:semiHidden="0" w:uiPriority="64"/>
-    <w:lsdException w:name="Medium List 1 Accent 5" w:semiHidden="0" w:uiPriority="65"/>
-    <w:lsdException w:name="Medium List 2 Accent 5" w:semiHidden="0" w:uiPriority="66"/>
-    <w:lsdException w:name="Medium Grid 1 Accent 5" w:semiHidden="0" w:uiPriority="67"/>
-    <w:lsdException w:name="Medium Grid 2 Accent 5" w:semiHidden="0" w:uiPriority="68"/>
-    <w:lsdException w:name="Medium Grid 3 Accent 5" w:semiHidden="0" w:uiPriority="69"/>
-    <w:lsdException w:name="Dark List Accent 5" w:semiHidden="0" w:uiPriority="70"/>
-    <w:lsdException w:name="Colorful Shading Accent 5" w:semiHidden="0" w:uiPriority="71"/>
-    <w:lsdException w:name="Colorful List Accent 5" w:semiHidden="0" w:uiPriority="72"/>
-    <w:lsdException w:name="Colorful Grid Accent 5" w:semiHidden="0" w:uiPriority="73"/>
-    <w:lsdException w:name="Light Shading Accent 6" w:semiHidden="0" w:uiPriority="60"/>
-    <w:lsdException w:name="Light List Accent 6" w:semiHidden="0" w:uiPriority="61"/>
-    <w:lsdException w:name="Light Grid Accent 6" w:semiHidden="0" w:uiPriority="62"/>
-    <w:lsdException w:name="Medium Shading 1 Accent 6" w:semiHidden="0" w:uiPriority="63"/>
-    <w:lsdException w:name="Medium Shading 2 Accent 6" w:semiHidden="0" w:uiPriority="64"/>
-    <w:lsdException w:name="Medium List 1 Accent 6" w:semiHidden="0" w:uiPriority="65"/>
-    <w:lsdException w:name="Medium List 2 Accent 6" w:semiHidden="0" w:uiPriority="66"/>
-    <w:lsdException w:name="Medium Grid 1 Accent 6" w:semiHidden="0" w:uiPriority="67"/>
-    <w:lsdException w:name="Medium Grid 2 Accent 6" w:semiHidden="0" w:uiPriority="68"/>
-    <w:lsdException w:name="Medium Grid 3 Accent 6" w:semiHidden="0" w:uiPriority="69"/>
-    <w:lsdException w:name="Dark List Accent 6" w:semiHidden="0" w:uiPriority="70"/>
-    <w:lsdException w:name="Colorful Shading Accent 6" w:semiHidden="0" w:uiPriority="71"/>
-    <w:lsdException w:name="Colorful List Accent 6" w:semiHidden="0" w:uiPriority="72"/>
-    <w:lsdException w:name="Colorful Grid Accent 6" w:semiHidden="0" w:uiPriority="73"/>
-    <w:lsdException w:name="Subtle Emphasis" w:semiHidden="0" w:uiPriority="19" w:qFormat="1"/>
-    <w:lsdException w:name="Intense Emphasis" w:semiHidden="0" w:uiPriority="21" w:qFormat="1"/>
-    <w:lsdException w:name="Subtle Reference" w:semiHidden="0" w:uiPriority="31" w:qFormat="1"/>
-    <w:lsdException w:name="Intense Reference" w:semiHidden="0" w:uiPriority="32" w:qFormat="1"/>
-    <w:lsdException w:name="Book Title" w:semiHidden="0" w:uiPriority="33" w:qFormat="1"/>
-    <w:lsdException w:name="Bibliography" w:uiPriority="37" w:unhideWhenUsed="1"/>
-    <w:lsdException w:name="TOC Heading" w:uiPriority="39" w:unhideWhenUsed="1" w:qFormat="1"/>
-  </w:latentStyles>
-  <w:style w:type="paragraph" w:default="1" w:styleId="Normal">
-    <w:name w:val="Normal"/>
-    <w:qFormat/>
-    <w:pPr>
-      <w:spacing w:after="80"/>
-      <w:jc w:val="both"/>
-    </w:pPr>
-    <w:rPr>
-      <w:sz w:val="18"/>
-      <w:lang w:val="en-US"/>
-    </w:rPr>
-  </w:style>
-  <w:style w:type="paragraph" w:styleId="Heading1">
-    <w:name w:val="heading 1"/>
-    <w:basedOn w:val="Normal"/>
-    <w:next w:val="Normal"/>
-    <w:qFormat/>
-    <w:pPr>
-      <w:keepNext/>
-      <w:numPr>
-        <w:numId w:val="1"/>
-      </w:numPr>
-      <w:spacing w:before="40" w:after="0"/>
-      <w:jc w:val="left"/>
-      <w:outlineLvl w:val="0"/>
-    </w:pPr>
-    <w:rPr>
-      <w:b/>
-      <w:kern w:val="28"/>
-      <w:sz w:val="24"/>
-    </w:rPr>
-  </w:style>
-  <w:style w:type="paragraph" w:styleId="Heading2">
-    <w:name w:val="heading 2"/>
-    <w:basedOn w:val="Heading1"/>
-    <w:next w:val="Normal"/>
-    <w:qFormat/>
-    <w:pPr>
-      <w:numPr>
-        <w:ilvl w:val="1"/>
-      </w:numPr>
-      <w:outlineLvl w:val="1"/>
-    </w:pPr>
-  </w:style>
-  <w:style w:type="paragraph" w:styleId="Heading3">
-    <w:name w:val="heading 3"/>
-    <w:basedOn w:val="Heading2"/>
-    <w:next w:val="Normal"/>
-    <w:qFormat/>
-    <w:pPr>
-      <w:numPr>
-        <w:ilvl w:val="2"/>
-      </w:numPr>
-      <w:outlineLvl w:val="2"/>
-    </w:pPr>
-    <w:rPr>
-      <w:b w:val="0"/>
-      <w:i/>
-      <w:sz w:val="22"/>
-    </w:rPr>
-  </w:style>
-  <w:style w:type="paragraph" w:styleId="Heading4">
-    <w:name w:val="heading 4"/>
-    <w:basedOn w:val="Heading3"/>
-    <w:next w:val="Normal"/>
-    <w:qFormat/>
-    <w:pPr>
-      <w:numPr>
-        <w:ilvl w:val="3"/>
-      </w:numPr>
-      <w:outlineLvl w:val="3"/>
-    </w:pPr>
-  </w:style>
-  <w:style w:type="paragraph" w:styleId="Heading5">
-    <w:name w:val="heading 5"/>
-    <w:basedOn w:val="ListNumber3"/>
-    <w:next w:val="Normal"/>
-    <w:qFormat/>
-    <w:pPr>
-      <w:numPr>
-        <w:ilvl w:val="4"/>
-        <w:numId w:val="1"/>
-      </w:numPr>
-      <w:spacing w:before="40" w:after="0"/>
-      <w:ind w:left="0" w:firstLine="0"/>
-      <w:jc w:val="left"/>
-      <w:outlineLvl w:val="4"/>
-    </w:pPr>
-    <w:rPr>
-      <w:i/>
-      <w:sz w:val="22"/>
-    </w:rPr>
-  </w:style>
-  <w:style w:type="paragraph" w:styleId="Heading6">
-    <w:name w:val="heading 6"/>
-    <w:basedOn w:val="Normal"/>
-    <w:next w:val="Normal"/>
-    <w:qFormat/>
-    <w:pPr>
-      <w:numPr>
-        <w:ilvl w:val="5"/>
-        <w:numId w:val="1"/>
-      </w:numPr>
-      <w:spacing w:before="240" w:after="60"/>
-      <w:outlineLvl w:val="5"/>
-    </w:pPr>
-    <w:rPr>
-      <w:rFonts w:ascii="Arial" w:hAnsi="Arial"/>
-      <w:i/>
-      <w:sz w:val="22"/>
-    </w:rPr>
-  </w:style>
-  <w:style w:type="paragraph" w:styleId="Heading7">
-    <w:name w:val="heading 7"/>
-    <w:basedOn w:val="Normal"/>
-    <w:next w:val="Normal"/>
-    <w:qFormat/>
-    <w:pPr>
-      <w:numPr>
-        <w:ilvl w:val="6"/>
-        <w:numId w:val="1"/>
-      </w:numPr>
-      <w:spacing w:before="240" w:after="60"/>
-      <w:outlineLvl w:val="6"/>
-    </w:pPr>
-    <w:rPr>
-      <w:rFonts w:ascii="Arial" w:hAnsi="Arial"/>
-    </w:rPr>
-  </w:style>
-  <w:style w:type="paragraph" w:styleId="Heading8">
-    <w:name w:val="heading 8"/>
-    <w:basedOn w:val="Normal"/>
-    <w:next w:val="Normal"/>
-    <w:qFormat/>
-    <w:pPr>
-      <w:numPr>
-        <w:ilvl w:val="7"/>
-        <w:numId w:val="1"/>
-      </w:numPr>
-      <w:spacing w:before="240" w:after="60"/>
-      <w:outlineLvl w:val="7"/>
-    </w:pPr>
-    <w:rPr>
-      <w:rFonts w:ascii="Arial" w:hAnsi="Arial"/>
-      <w:i/>
-    </w:rPr>
-  </w:style>
-  <w:style w:type="paragraph" w:styleId="Heading9">
-    <w:name w:val="heading 9"/>
-    <w:basedOn w:val="Normal"/>
-    <w:next w:val="Normal"/>
-    <w:qFormat/>
-    <w:pPr>
-      <w:numPr>
-        <w:ilvl w:val="8"/>
-        <w:numId w:val="1"/>
-      </w:numPr>
-      <w:spacing w:before="240" w:after="60"/>
-      <w:outlineLvl w:val="8"/>
-    </w:pPr>
-    <w:rPr>
-      <w:rFonts w:ascii="Arial" w:hAnsi="Arial"/>
-      <w:i/>
-    </w:rPr>
-  </w:style>
-  <w:style w:type="character" w:default="1" w:styleId="DefaultParagraphFont">
-    <w:name w:val="Default Paragraph Font"/>
-    <w:uiPriority w:val="1"/>
-    <w:semiHidden/>
-    <w:unhideWhenUsed/>
-  </w:style>
-  <w:style w:type="table" w:default="1" w:styleId="TableNormal">
-    <w:name w:val="Normal Table"/>
-    <w:uiPriority w:val="99"/>
-    <w:semiHidden/>
-    <w:unhideWhenUsed/>
-    <w:tblPr>
-      <w:tblInd w:w="0" w:type="dxa"/>
-      <w:tblCellMar>
-        <w:top w:w="0" w:type="dxa"/>
-        <w:left w:w="108" w:type="dxa"/>
-        <w:bottom w:w="0" w:type="dxa"/>
-        <w:right w:w="108" w:type="dxa"/>
-      </w:tblCellMar>
-    </w:tblPr>
-  </w:style>
-  <w:style w:type="numbering" w:default="1" w:styleId="NoList">
-    <w:name w:val="No List"/>
-    <w:uiPriority w:val="99"/>
-    <w:semiHidden/>
-    <w:unhideWhenUsed/>
-  </w:style>
-  <w:style w:type="character" w:styleId="FootnoteReference">
-    <w:name w:val="footnote reference"/>
-    <w:basedOn w:val="DefaultParagraphFont"/>
-    <w:semiHidden/>
-    <w:rPr>
-      <w:rFonts w:ascii="Times New Roman" w:hAnsi="Times New Roman"/>
-      <w:sz w:val="18"/>
-      <w:vertAlign w:val="superscript"/>
-    </w:rPr>
-  </w:style>
-  <w:style w:type="paragraph" w:customStyle="1" w:styleId="Author">
-    <w:name w:val="Author"/>
-    <w:basedOn w:val="Normal"/>
-    <w:pPr>
-      <w:jc w:val="center"/>
-    </w:pPr>
-    <w:rPr>
-      <w:rFonts w:ascii="Helvetica" w:hAnsi="Helvetica"/>
-      <w:sz w:val="24"/>
-    </w:rPr>
-  </w:style>
-  <w:style w:type="paragraph" w:customStyle="1" w:styleId="Paper-Title">
-    <w:name w:val="Paper-Title"/>
-    <w:basedOn w:val="Normal"/>
-    <w:pPr>
-      <w:spacing w:after="120"/>
-      <w:jc w:val="center"/>
-    </w:pPr>
-    <w:rPr>
-      <w:rFonts w:ascii="Helvetica" w:hAnsi="Helvetica"/>
-      <w:b/>
-      <w:sz w:val="36"/>
-    </w:rPr>
-  </w:style>
-  <w:style w:type="paragraph" w:customStyle="1" w:styleId="Affiliations">
-    <w:name w:val="Affiliations"/>
-    <w:basedOn w:val="Normal"/>
-    <w:rsid w:val="00F5619A"/>
-    <w:pPr>
-      <w:spacing w:after="0"/>
-      <w:jc w:val="center"/>
-    </w:pPr>
-    <w:rPr>
-      <w:rFonts w:ascii="Helvetica" w:hAnsi="Helvetica"/>
-      <w:sz w:val="20"/>
-    </w:rPr>
-  </w:style>
-  <w:style w:type="paragraph" w:styleId="FootnoteText">
-    <w:name w:val="footnote text"/>
-    <w:basedOn w:val="Normal"/>
-    <w:semiHidden/>
-    <w:pPr>
-      <w:ind w:left="144" w:hanging="144"/>
-    </w:pPr>
-  </w:style>
-  <w:style w:type="paragraph" w:customStyle="1" w:styleId="Bullet">
-    <w:name w:val="Bullet"/>
-    <w:basedOn w:val="Normal"/>
-    <w:pPr>
-      <w:ind w:left="144" w:hanging="144"/>
-    </w:pPr>
-  </w:style>
-  <w:style w:type="paragraph" w:styleId="Footer">
-    <w:name w:val="footer"/>
-    <w:basedOn w:val="Normal"/>
-    <w:pPr>
-      <w:tabs>
-        <w:tab w:val="center" w:pos="4320"/>
-        <w:tab w:val="right" w:pos="8640"/>
-      </w:tabs>
-    </w:pPr>
-  </w:style>
-  <w:style w:type="paragraph" w:customStyle="1" w:styleId="E-Mail">
-    <w:name w:val="E-Mail"/>
-    <w:basedOn w:val="Author"/>
-    <w:pPr>
-      <w:spacing w:after="60"/>
-    </w:pPr>
-  </w:style>
-  <w:style w:type="paragraph" w:customStyle="1" w:styleId="Abstract">
-    <w:name w:val="Abstract"/>
-    <w:basedOn w:val="Heading1"/>
-    <w:pPr>
-      <w:numPr>
-        <w:numId w:val="0"/>
-      </w:numPr>
-      <w:spacing w:before="0" w:after="120"/>
-      <w:jc w:val="both"/>
-      <w:outlineLvl w:val="9"/>
-    </w:pPr>
-    <w:rPr>
-      <w:b w:val="0"/>
-      <w:sz w:val="18"/>
-    </w:rPr>
-  </w:style>
-  <w:style w:type="paragraph" w:styleId="ListNumber3">
-    <w:name w:val="List Number 3"/>
-    <w:basedOn w:val="Normal"/>
-    <w:pPr>
-      <w:ind w:left="1080" w:hanging="360"/>
-    </w:pPr>
-  </w:style>
-  <w:style w:type="paragraph" w:customStyle="1" w:styleId="Captions">
-    <w:name w:val="Captions"/>
-    <w:basedOn w:val="Normal"/>
-    <w:pPr>
-      <w:framePr w:w="4680" w:h="2160" w:hRule="exact" w:hSpace="187" w:wrap="around" w:hAnchor="text" w:yAlign="bottom" w:anchorLock="1"/>
-      <w:jc w:val="center"/>
-    </w:pPr>
-    <w:rPr>
-      <w:b/>
-    </w:rPr>
-  </w:style>
-  <w:style w:type="paragraph" w:customStyle="1" w:styleId="References">
-    <w:name w:val="References"/>
-    <w:basedOn w:val="Normal"/>
-    <w:pPr>
-      <w:numPr>
-        <w:numId w:val="2"/>
-      </w:numPr>
-      <w:jc w:val="left"/>
-    </w:pPr>
-  </w:style>
-  <w:style w:type="character" w:styleId="PageNumber">
-    <w:name w:val="page number"/>
-    <w:basedOn w:val="DefaultParagraphFont"/>
-  </w:style>
-  <w:style w:type="paragraph" w:styleId="BodyTextIndent">
-    <w:name w:val="Body Text Indent"/>
-    <w:basedOn w:val="Normal"/>
-    <w:pPr>
-      <w:spacing w:after="0"/>
-      <w:ind w:firstLine="360"/>
-    </w:pPr>
-  </w:style>
-  <w:style w:type="paragraph" w:styleId="DocumentMap">
-    <w:name w:val="Document Map"/>
-    <w:basedOn w:val="Normal"/>
-    <w:semiHidden/>
-    <w:pPr>
-      <w:shd w:val="clear" w:color="auto" w:fill="000080"/>
-    </w:pPr>
-    <w:rPr>
-      <w:rFonts w:ascii="Tahoma" w:hAnsi="Tahoma" w:cs="Tahoma"/>
-    </w:rPr>
-  </w:style>
-  <w:style w:type="paragraph" w:styleId="Caption">
-    <w:name w:val="caption"/>
-    <w:basedOn w:val="Normal"/>
-    <w:next w:val="Normal"/>
-    <w:qFormat/>
-    <w:pPr>
-      <w:jc w:val="center"/>
-    </w:pPr>
-    <w:rPr>
-      <w:rFonts w:cs="Miriam"/>
-      <w:b/>
-      <w:bCs/>
-      <w:szCs w:val="18"/>
-      <w:lang w:eastAsia="en-AU"/>
-    </w:rPr>
-  </w:style>
-  <w:style w:type="paragraph" w:styleId="BodyText">
-    <w:name w:val="Body Text"/>
-    <w:basedOn w:val="Normal"/>
-    <w:pPr>
-      <w:framePr w:w="4680" w:h="2112" w:hRule="exact" w:hSpace="187" w:wrap="around" w:vAnchor="page" w:hAnchor="page" w:x="1155" w:y="12245" w:anchorLock="1"/>
-      <w:spacing w:after="0"/>
-    </w:pPr>
-    <w:rPr>
-      <w:sz w:val="16"/>
-    </w:rPr>
-  </w:style>
-  <w:style w:type="character" w:styleId="Hyperlink">
-    <w:name w:val="Hyperlink"/>
-    <w:basedOn w:val="DefaultParagraphFont"/>
-    <w:rPr>
-      <w:color w:val="0000FF"/>
-      <w:u w:val="single"/>
-    </w:rPr>
-  </w:style>
-  <w:style w:type="paragraph" w:styleId="Header">
-    <w:name w:val="header"/>
-    <w:basedOn w:val="Normal"/>
-    <w:pPr>
-      <w:tabs>
-        <w:tab w:val="center" w:pos="4320"/>
-        <w:tab w:val="right" w:pos="8640"/>
-      </w:tabs>
-    </w:pPr>
-  </w:style>
-  <w:style w:type="character" w:styleId="FollowedHyperlink">
-    <w:name w:val="FollowedHyperlink"/>
-    <w:basedOn w:val="DefaultParagraphFont"/>
-    <w:rsid w:val="0062758A"/>
-    <w:rPr>
-      <w:color w:val="800080"/>
-      <w:u w:val="single"/>
-    </w:rPr>
-  </w:style>
-</w:styles>
-</file>
-
-<file path=word/stylesWithEffects.xml><?xml version="1.0" encoding="utf-8"?>
-<w:styles xmlns:wpc="http://schemas.microsoft.com/office/word/2010/wordprocessingCanvas" xmlns:mc="http://schemas.openxmlformats.org/markup-compatibility/2006" xmlns:o="urn:schemas-microsoft-com:office:office" xmlns:r="http://schemas.openxmlformats.org/officeDocument/2006/relationships" xmlns:m="http://schemas.openxmlformats.org/officeDocument/2006/math" xmlns:v="urn:schemas-microsoft-com:vml" xmlns:wp14="http://schemas.microsoft.com/office/word/2010/wordprocessingDrawing" xmlns:wp="http://schemas.openxmlformats.org/drawingml/2006/wordprocessingDrawing" xmlns:w10="urn:schemas-microsoft-com:office:word" xmlns:w="http://schemas.openxmlformats.org/wordprocessingml/2006/main" xmlns:w14="http://schemas.microsoft.com/office/word/2010/wordml" xmlns:wpg="http://schemas.microsoft.com/office/word/2010/wordprocessingGroup" xmlns:wpi="http://schemas.microsoft.com/office/word/2010/wordprocessingInk" xmlns:wne="http://schemas.microsoft.com/office/word/2006/wordml" xmlns:wps="http://schemas.microsoft.com/office/word/2010/wordprocessingShape" mc:Ignorable="w14 wp14">
-  <w:docDefaults>
-    <w:rPrDefault>
-      <w:rPr>
-        <w:rFonts w:ascii="Times New Roman" w:eastAsia="Times New Roman" w:hAnsi="Times New Roman" w:cs="Times New Roman"/>
-        <w:lang w:val="en-GB" w:eastAsia="en-US" w:bidi="ar-SA"/>
-      </w:rPr>
-    </w:rPrDefault>
-    <w:pPrDefault/>
-  </w:docDefaults>
-  <w:latentStyles w:defLockedState="0" w:defUIPriority="0" w:defSemiHidden="1" w:defUnhideWhenUsed="0" w:defQFormat="0" w:count="267">
-    <w:lsdException w:name="Normal" w:semiHidden="0" w:qFormat="1"/>
-    <w:lsdException w:name="heading 1" w:semiHidden="0" w:qFormat="1"/>
-    <w:lsdException w:name="heading 2" w:semiHidden="0" w:qFormat="1"/>
-    <w:lsdException w:name="heading 3" w:semiHidden="0" w:qFormat="1"/>
-    <w:lsdException w:name="heading 4" w:semiHidden="0" w:qFormat="1"/>
-    <w:lsdException w:name="heading 5" w:semiHidden="0" w:qFormat="1"/>
-    <w:lsdException w:name="heading 6" w:semiHidden="0" w:qFormat="1"/>
-    <w:lsdException w:name="heading 7" w:semiHidden="0" w:qFormat="1"/>
-    <w:lsdException w:name="heading 8" w:semiHidden="0" w:qFormat="1"/>
-    <w:lsdException w:name="heading 9" w:semiHidden="0" w:qFormat="1"/>
-    <w:lsdException w:name="index 1" w:unhideWhenUsed="1"/>
-    <w:lsdException w:name="index 2" w:semiHidden="0"/>
-    <w:lsdException w:name="index 3" w:semiHidden="0"/>
-    <w:lsdException w:name="index 4" w:semiHidden="0"/>
-    <w:lsdException w:name="index 5" w:semiHidden="0"/>
-    <w:lsdException w:name="index 6" w:semiHidden="0"/>
-    <w:lsdException w:name="index 7" w:unhideWhenUsed="1"/>
-    <w:lsdException w:name="index 8" w:unhideWhenUsed="1"/>
-    <w:lsdException w:name="index 9" w:unhideWhenUsed="1"/>
-    <w:lsdException w:name="toc 1" w:unhideWhenUsed="1"/>
-    <w:lsdException w:name="toc 2" w:unhideWhenUsed="1"/>
-    <w:lsdException w:name="toc 3" w:unhideWhenUsed="1"/>
-    <w:lsdException w:name="toc 4" w:unhideWhenUsed="1"/>
-    <w:lsdException w:name="toc 5" w:unhideWhenUsed="1"/>
-    <w:lsdException w:name="toc 6" w:unhideWhenUsed="1"/>
-    <w:lsdException w:name="toc 7" w:unhideWhenUsed="1"/>
-    <w:lsdException w:name="toc 8" w:unhideWhenUsed="1"/>
-    <w:lsdException w:name="toc 9" w:unhideWhenUsed="1"/>
-    <w:lsdException w:name="Normal Indent" w:unhideWhenUsed="1"/>
-    <w:lsdException w:name="footnote text" w:unhideWhenUsed="1"/>
-    <w:lsdException w:name="annotation text" w:unhideWhenUsed="1"/>
-    <w:lsdException w:name="header" w:unhideWhenUsed="1"/>
-    <w:lsdException w:name="footer" w:unhideWhenUsed="1"/>
-    <w:lsdException w:name="index heading" w:unhideWhenUsed="1"/>
-    <w:lsdException w:name="caption" w:unhideWhenUsed="1" w:qFormat="1"/>
-    <w:lsdException w:name="table of figures" w:unhideWhenUsed="1"/>
-    <w:lsdException w:name="envelope address" w:unhideWhenUsed="1"/>
-    <w:lsdException w:name="envelope return" w:unhideWhenUsed="1"/>
-    <w:lsdException w:name="footnote reference" w:unhideWhenUsed="1"/>
-    <w:lsdException w:name="annotation reference" w:unhideWhenUsed="1"/>
-    <w:lsdException w:name="line number" w:unhideWhenUsed="1"/>
-    <w:lsdException w:name="page number" w:unhideWhenUsed="1"/>
-    <w:lsdException w:name="endnote reference" w:unhideWhenUsed="1"/>
-    <w:lsdException w:name="endnote text" w:unhideWhenUsed="1"/>
-    <w:lsdException w:name="table of authorities" w:unhideWhenUsed="1"/>
-    <w:lsdException w:name="macro" w:unhideWhenUsed="1"/>
-    <w:lsdException w:name="toa heading" w:unhideWhenUsed="1"/>
-    <w:lsdException w:name="List" w:unhideWhenUsed="1"/>
-    <w:lsdException w:name="List Bullet" w:unhideWhenUsed="1"/>
-    <w:lsdException w:name="List Number" w:unhideWhenUsed="1"/>
-    <w:lsdException w:name="List 2" w:unhideWhenUsed="1"/>
-    <w:lsdException w:name="List 3" w:unhideWhenUsed="1"/>
-    <w:lsdException w:name="List 4" w:unhideWhenUsed="1"/>
-    <w:lsdException w:name="List 5" w:unhideWhenUsed="1"/>
-    <w:lsdException w:name="List Bullet 2" w:unhideWhenUsed="1"/>
-    <w:lsdException w:name="List Bullet 3" w:unhideWhenUsed="1"/>
-    <w:lsdException w:name="List Bullet 4" w:unhideWhenUsed="1"/>
-    <w:lsdException w:name="List Bullet 5" w:unhideWhenUsed="1"/>
-    <w:lsdException w:name="List Number 2" w:semiHidden="0"/>
-    <w:lsdException w:name="List Number 3" w:unhideWhenUsed="1"/>
-    <w:lsdException w:name="List Number 4" w:unhideWhenUsed="1"/>
-    <w:lsdException w:name="List Number 5" w:semiHidden="0"/>
-    <w:lsdException w:name="Title" w:semiHidden="0" w:qFormat="1"/>
-    <w:lsdException w:name="Closing" w:unhideWhenUsed="1"/>
-    <w:lsdException w:name="Signature" w:unhideWhenUsed="1"/>
-    <w:lsdException w:name="Default Paragraph Font" w:unhideWhenUsed="1"/>
-    <w:lsdException w:name="Body Text" w:unhideWhenUsed="1"/>
-    <w:lsdException w:name="Body Text Indent" w:unhideWhenUsed="1"/>
-    <w:lsdException w:name="List Continue" w:unhideWhenUsed="1"/>
-    <w:lsdException w:name="List Continue 2" w:unhideWhenUsed="1"/>
-    <w:lsdException w:name="List Continue 3" w:unhideWhenUsed="1"/>
-    <w:lsdException w:name="List Continue 4" w:unhideWhenUsed="1"/>
-    <w:lsdException w:name="List Continue 5" w:unhideWhenUsed="1"/>
-    <w:lsdException w:name="Message Header" w:unhideWhenUsed="1"/>
-    <w:lsdException w:name="Subtitle" w:semiHidden="0" w:qFormat="1"/>
-    <w:lsdException w:name="Salutation" w:unhideWhenUsed="1"/>
-    <w:lsdException w:name="Date" w:unhideWhenUsed="1"/>
-    <w:lsdException w:name="Body Text First Indent" w:unhideWhenUsed="1"/>
-    <w:lsdException w:name="Body Text First Indent 2" w:unhideWhenUsed="1"/>
-    <w:lsdException w:name="Note Heading" w:unhideWhenUsed="1"/>
-    <w:lsdException w:name="Body Text 2" w:unhideWhenUsed="1"/>
-    <w:lsdException w:name="Body Text 3" w:unhideWhenUsed="1"/>
-    <w:lsdException w:name="Body Text Indent 2" w:unhideWhenUsed="1"/>
-    <w:lsdException w:name="Body Text Indent 3" w:semiHidden="0"/>
-    <w:lsdException w:name="Block Text" w:semiHidden="0"/>
-    <w:lsdException w:name="Hyperlink" w:semiHidden="0"/>
-    <w:lsdException w:name="FollowedHyperlink" w:semiHidden="0"/>
-    <w:lsdException w:name="Strong" w:semiHidden="0" w:qFormat="1"/>
-    <w:lsdException w:name="Emphasis" w:semiHidden="0" w:qFormat="1"/>
-    <w:lsdException w:name="Document Map" w:unhideWhenUsed="1"/>
-    <w:lsdException w:name="Plain Text" w:unhideWhenUsed="1"/>
-    <w:lsdException w:name="E-mail Signature" w:unhideWhenUsed="1"/>
-    <w:lsdException w:name="HTML Top of Form" w:unhideWhenUsed="1"/>
-    <w:lsdException w:name="HTML Bottom of Form" w:unhideWhenUsed="1"/>
-    <w:lsdException w:name="Normal (Web)" w:unhideWhenUsed="1"/>
-    <w:lsdException w:name="HTML Acronym" w:unhideWhenUsed="1"/>
-    <w:lsdException w:name="HTML Address" w:unhideWhenUsed="1"/>
-    <w:lsdException w:name="HTML Cite" w:unhideWhenUsed="1"/>
-    <w:lsdException w:name="HTML Code" w:unhideWhenUsed="1"/>
-    <w:lsdException w:name="HTML Definition" w:unhideWhenUsed="1"/>
-    <w:lsdException w:name="HTML Keyboard" w:unhideWhenUsed="1"/>
-    <w:lsdException w:name="HTML Preformatted" w:unhideWhenUsed="1"/>
-    <w:lsdException w:name="HTML Sample" w:unhideWhenUsed="1"/>
-    <w:lsdException w:name="HTML Typewriter" w:unhideWhenUsed="1"/>
-    <w:lsdException w:name="HTML Variable" w:unhideWhenUsed="1"/>
-    <w:lsdException w:name="Normal Table" w:unhideWhenUsed="1"/>
-    <w:lsdException w:name="annotation subject" w:unhideWhenUsed="1"/>
-    <w:lsdException w:name="No List" w:unhideWhenUsed="1"/>
-    <w:lsdException w:name="Outline List 1" w:unhideWhenUsed="1"/>
-    <w:lsdException w:name="Outline List 2" w:unhideWhenUsed="1"/>
-    <w:lsdException w:name="Outline List 3" w:unhideWhenUsed="1"/>
-    <w:lsdException w:name="Table Simple 1" w:unhideWhenUsed="1"/>
-    <w:lsdException w:name="Table Simple 2" w:unhideWhenUsed="1"/>
-    <w:lsdException w:name="Table Simple 3" w:unhideWhenUsed="1"/>
-    <w:lsdException w:name="Table Classic 1" w:unhideWhenUsed="1"/>
-    <w:lsdException w:name="Table Classic 2" w:unhideWhenUsed="1"/>
-    <w:lsdException w:name="Table Classic 3" w:unhideWhenUsed="1"/>
-    <w:lsdException w:name="Table Classic 4" w:unhideWhenUsed="1"/>
-    <w:lsdException w:name="Table Colorful 1" w:unhideWhenUsed="1"/>
-    <w:lsdException w:name="Table Colorful 2" w:unhideWhenUsed="1"/>
-    <w:lsdException w:name="Table Colorful 3" w:unhideWhenUsed="1"/>
-    <w:lsdException w:name="Table Columns 1" w:unhideWhenUsed="1"/>
-    <w:lsdException w:name="Table Columns 2" w:unhideWhenUsed="1"/>
-    <w:lsdException w:name="Table Columns 3" w:unhideWhenUsed="1"/>
-    <w:lsdException w:name="Table Columns 4" w:unhideWhenUsed="1"/>
-    <w:lsdException w:name="Table Columns 5" w:unhideWhenUsed="1"/>
-    <w:lsdException w:name="Table Grid 1" w:unhideWhenUsed="1"/>
-    <w:lsdException w:name="Table Grid 2" w:unhideWhenUsed="1"/>
-    <w:lsdException w:name="Table Grid 3" w:unhideWhenUsed="1"/>
-    <w:lsdException w:name="Table Grid 4" w:unhideWhenUsed="1"/>
-    <w:lsdException w:name="Table Grid 5" w:unhideWhenUsed="1"/>
-    <w:lsdException w:name="Table Grid 6" w:unhideWhenUsed="1"/>
-    <w:lsdException w:name="Table Grid 7" w:unhideWhenUsed="1"/>
-    <w:lsdException w:name="Table Grid 8" w:unhideWhenUsed="1"/>
-    <w:lsdException w:name="Table List 1" w:unhideWhenUsed="1"/>
-    <w:lsdException w:name="Table List 2" w:unhideWhenUsed="1"/>
-    <w:lsdException w:name="Table List 3" w:unhideWhenUsed="1"/>
-    <w:lsdException w:name="Table List 4" w:unhideWhenUsed="1"/>
-    <w:lsdException w:name="Table List 5" w:unhideWhenUsed="1"/>
-    <w:lsdException w:name="Table List 6" w:unhideWhenUsed="1"/>
-    <w:lsdException w:name="Table List 7" w:unhideWhenUsed="1"/>
-    <w:lsdException w:name="Table List 8" w:unhideWhenUsed="1"/>
-    <w:lsdException w:name="Table 3D effects 1" w:unhideWhenUsed="1"/>
-    <w:lsdException w:name="Table 3D effects 2" w:unhideWhenUsed="1"/>
-    <w:lsdException w:name="Table 3D effects 3" w:unhideWhenUsed="1"/>
-    <w:lsdException w:name="Table Contemporary" w:unhideWhenUsed="1"/>
-    <w:lsdException w:name="Table Elegant" w:unhideWhenUsed="1"/>
-    <w:lsdException w:name="Table Professional" w:unhideWhenUsed="1"/>
-    <w:lsdException w:name="Table Subtle 1" w:unhideWhenUsed="1"/>
-    <w:lsdException w:name="Table Subtle 2" w:unhideWhenUsed="1"/>
-    <w:lsdException w:name="Table Web 1" w:unhideWhenUsed="1"/>
-    <w:lsdException w:name="Table Web 2" w:unhideWhenUsed="1"/>
-    <w:lsdException w:name="Table Web 3" w:unhideWhenUsed="1"/>
-    <w:lsdException w:name="Balloon Text" w:unhideWhenUsed="1"/>
-    <w:lsdException w:name="Table Grid" w:semiHidden="0"/>
-    <w:lsdException w:name="Table Theme" w:unhideWhenUsed="1"/>
-    <w:lsdException w:name="Placeholder Text" w:uiPriority="99"/>
-    <w:lsdException w:name="No Spacing" w:semiHidden="0" w:uiPriority="1" w:qFormat="1"/>
-    <w:lsdException w:name="Light Shading" w:semiHidden="0" w:uiPriority="60"/>
-    <w:lsdException w:name="Light List" w:semiHidden="0" w:uiPriority="61"/>
-    <w:lsdException w:name="Light Grid" w:semiHidden="0" w:uiPriority="62"/>
-    <w:lsdException w:name="Medium Shading 1" w:semiHidden="0" w:uiPriority="63"/>
-    <w:lsdException w:name="Medium Shading 2" w:semiHidden="0" w:uiPriority="64"/>
-    <w:lsdException w:name="Medium List 1" w:semiHidden="0" w:uiPriority="65"/>
-    <w:lsdException w:name="Medium List 2" w:semiHidden="0" w:uiPriority="66"/>
-    <w:lsdException w:name="Medium Grid 1" w:semiHidden="0" w:uiPriority="67"/>
-    <w:lsdException w:name="Medium Grid 2" w:semiHidden="0" w:uiPriority="68"/>
-    <w:lsdException w:name="Medium Grid 3" w:semiHidden="0" w:uiPriority="69"/>
-    <w:lsdException w:name="Dark List" w:semiHidden="0" w:uiPriority="70"/>
-    <w:lsdException w:name="Colorful Shading" w:semiHidden="0" w:uiPriority="71"/>
-    <w:lsdException w:name="Colorful List" w:semiHidden="0" w:uiPriority="72"/>
-    <w:lsdException w:name="Colorful Grid" w:semiHidden="0" w:uiPriority="73"/>
-    <w:lsdException w:name="Light Shading Accent 1" w:semiHidden="0" w:uiPriority="60"/>
-    <w:lsdException w:name="Light List Accent 1" w:semiHidden="0" w:uiPriority="61"/>
-    <w:lsdException w:name="Light Grid Accent 1" w:semiHidden="0" w:uiPriority="62"/>
-    <w:lsdException w:name="Medium Shading 1 Accent 1" w:semiHidden="0" w:uiPriority="63"/>
-    <w:lsdException w:name="Medium Shading 2 Accent 1" w:semiHidden="0" w:uiPriority="64"/>
-    <w:lsdException w:name="Medium List 1 Accent 1" w:semiHidden="0" w:uiPriority="65"/>
-    <w:lsdException w:name="Revision" w:uiPriority="99"/>
-    <w:lsdException w:name="List Paragraph" w:semiHidden="0" w:uiPriority="34" w:qFormat="1"/>
-    <w:lsdException w:name="Quote" w:semiHidden="0" w:uiPriority="29" w:qFormat="1"/>
-    <w:lsdException w:name="Intense Quote" w:semiHidden="0" w:uiPriority="30" w:qFormat="1"/>
-    <w:lsdException w:name="Medium List 2 Accent 1" w:semiHidden="0" w:uiPriority="66"/>
-    <w:lsdException w:name="Medium Grid 1 Accent 1" w:semiHidden="0" w:uiPriority="67"/>
-    <w:lsdException w:name="Medium Grid 2 Accent 1" w:semiHidden="0" w:uiPriority="68"/>
-    <w:lsdException w:name="Medium Grid 3 Accent 1" w:semiHidden="0" w:uiPriority="69"/>
-    <w:lsdException w:name="Dark List Accent 1" w:semiHidden="0" w:uiPriority="70"/>
-    <w:lsdException w:name="Colorful Shading Accent 1" w:semiHidden="0" w:uiPriority="71"/>
-    <w:lsdException w:name="Colorful List Accent 1" w:semiHidden="0" w:uiPriority="72"/>
-    <w:lsdException w:name="Colorful Grid Accent 1" w:semiHidden="0" w:uiPriority="73"/>
-    <w:lsdException w:name="Light Shading Accent 2" w:semiHidden="0" w:uiPriority="60"/>
-    <w:lsdException w:name="Light List Accent 2" w:semiHidden="0" w:uiPriority="61"/>
-    <w:lsdException w:name="Light Grid Accent 2" w:semiHidden="0" w:uiPriority="62"/>
-    <w:lsdException w:name="Medium Shading 1 Accent 2" w:semiHidden="0" w:uiPriority="63"/>
-    <w:lsdException w:name="Medium Shading 2 Accent 2" w:semiHidden="0" w:uiPriority="64"/>
-    <w:lsdException w:name="Medium List 1 Accent 2" w:semiHidden="0" w:uiPriority="65"/>
-    <w:lsdException w:name="Medium List 2 Accent 2" w:semiHidden="0" w:uiPriority="66"/>
-    <w:lsdException w:name="Medium Grid 1 Accent 2" w:semiHidden="0" w:uiPriority="67"/>
-    <w:lsdException w:name="Medium Grid 2 Accent 2" w:semiHidden="0" w:uiPriority="68"/>
-    <w:lsdException w:name="Medium Grid 3 Accent 2" w:semiHidden="0" w:uiPriority="69"/>
-    <w:lsdException w:name="Dark List Accent 2" w:semiHidden="0" w:uiPriority="70"/>
-    <w:lsdException w:name="Colorful Shading Accent 2" w:semiHidden="0" w:uiPriority="71"/>
-    <w:lsdException w:name="Colorful List Accent 2" w:semiHidden="0" w:uiPriority="72"/>
-    <w:lsdException w:name="Colorful Grid Accent 2" w:semiHidden="0" w:uiPriority="73"/>
-    <w:lsdException w:name="Light Shading Accent 3" w:semiHidden="0" w:uiPriority="60"/>
-    <w:lsdException w:name="Light List Accent 3" w:semiHidden="0" w:uiPriority="61"/>
-    <w:lsdException w:name="Light Grid Accent 3" w:semiHidden="0" w:uiPriority="62"/>
-    <w:lsdException w:name="Medium Shading 1 Accent 3" w:semiHidden="0" w:uiPriority="63"/>
-    <w:lsdException w:name="Medium Shading 2 Accent 3" w:semiHidden="0" w:uiPriority="64"/>
-    <w:lsdException w:name="Medium List 1 Accent 3" w:semiHidden="0" w:uiPriority="65"/>
-    <w:lsdException w:name="Medium List 2 Accent 3" w:semiHidden="0" w:uiPriority="66"/>
-    <w:lsdException w:name="Medium Grid 1 Accent 3" w:semiHidden="0" w:uiPriority="67"/>
-    <w:lsdException w:name="Medium Grid 2 Accent 3" w:semiHidden="0" w:uiPriority="68"/>
-    <w:lsdException w:name="Medium Grid 3 Accent 3" w:semiHidden="0" w:uiPriority="69"/>
-    <w:lsdException w:name="Dark List Accent 3" w:semiHidden="0" w:uiPriority="70"/>
-    <w:lsdException w:name="Colorful Shading Accent 3" w:semiHidden="0" w:uiPriority="71"/>
-    <w:lsdException w:name="Colorful List Accent 3" w:semiHidden="0" w:uiPriority="72"/>
-    <w:lsdException w:name="Colorful Grid Accent 3" w:semiHidden="0" w:uiPriority="73"/>
-    <w:lsdException w:name="Light Shading Accent 4" w:semiHidden="0" w:uiPriority="60"/>
-    <w:lsdException w:name="Light List Accent 4" w:semiHidden="0" w:uiPriority="61"/>
-    <w:lsdException w:name="Light Grid Accent 4" w:semiHidden="0" w:uiPriority="62"/>
-    <w:lsdException w:name="Medium Shading 1 Accent 4" w:semiHidden="0" w:uiPriority="63"/>
-    <w:lsdException w:name="Medium Shading 2 Accent 4" w:semiHidden="0" w:uiPriority="64"/>
-    <w:lsdException w:name="Medium List 1 Accent 4" w:semiHidden="0" w:uiPriority="65"/>
-    <w:lsdException w:name="Medium List 2 Accent 4" w:semiHidden="0" w:uiPriority="66"/>
-    <w:lsdException w:name="Medium Grid 1 Accent 4" w:semiHidden="0" w:uiPriority="67"/>
-    <w:lsdException w:name="Medium Grid 2 Accent 4" w:semiHidden="0" w:uiPriority="68"/>
-    <w:lsdException w:name="Medium Grid 3 Accent 4" w:semiHidden="0" w:uiPriority="69"/>
-    <w:lsdException w:name="Dark List Accent 4" w:semiHidden="0" w:uiPriority="70"/>
-    <w:lsdException w:name="Colorful Shading Accent 4" w:semiHidden="0" w:uiPriority="71"/>
-    <w:lsdException w:name="Colorful List Accent 4" w:semiHidden="0" w:uiPriority="72"/>
-    <w:lsdException w:name="Colorful Grid Accent 4" w:semiHidden="0" w:uiPriority="73"/>
-    <w:lsdException w:name="Light Shading Accent 5" w:semiHidden="0" w:uiPriority="60"/>
-    <w:lsdException w:name="Light List Accent 5" w:semiHidden="0" w:uiPriority="61"/>
-    <w:lsdException w:name="Light Grid Accent 5" w:semiHidden="0" w:uiPriority="62"/>
-    <w:lsdException w:name="Medium Shading 1 Accent 5" w:semiHidden="0" w:uiPriority="63"/>
-    <w:lsdException w:name="Medium Shading 2 Accent 5" w:semiHidden="0" w:uiPriority="64"/>
-    <w:lsdException w:name="Medium List 1 Accent 5" w:semiHidden="0" w:uiPriority="65"/>
-    <w:lsdException w:name="Medium List 2 Accent 5" w:semiHidden="0" w:uiPriority="66"/>
-    <w:lsdException w:name="Medium Grid 1 Accent 5" w:semiHidden="0" w:uiPriority="67"/>
-    <w:lsdException w:name="Medium Grid 2 Accent 5" w:semiHidden="0" w:uiPriority="68"/>
-    <w:lsdException w:name="Medium Grid 3 Accent 5" w:semiHidden="0" w:uiPriority="69"/>
-    <w:lsdException w:name="Dark List Accent 5" w:semiHidden="0" w:uiPriority="70"/>
-    <w:lsdException w:name="Colorful Shading Accent 5" w:semiHidden="0" w:uiPriority="71"/>
-    <w:lsdException w:name="Colorful List Accent 5" w:semiHidden="0" w:uiPriority="72"/>
-    <w:lsdException w:name="Colorful Grid Accent 5" w:semiHidden="0" w:uiPriority="73"/>
-    <w:lsdException w:name="Light Shading Accent 6" w:semiHidden="0" w:uiPriority="60"/>
-    <w:lsdException w:name="Light List Accent 6" w:semiHidden="0" w:uiPriority="61"/>
-    <w:lsdException w:name="Light Grid Accent 6" w:semiHidden="0" w:uiPriority="62"/>
-    <w:lsdException w:name="Medium Shading 1 Accent 6" w:semiHidden="0" w:uiPriority="63"/>
-    <w:lsdException w:name="Medium Shading 2 Accent 6" w:semiHidden="0" w:uiPriority="64"/>
-    <w:lsdException w:name="Medium List 1 Accent 6" w:semiHidden="0" w:uiPriority="65"/>
-    <w:lsdException w:name="Medium List 2 Accent 6" w:semiHidden="0" w:uiPriority="66"/>
-    <w:lsdException w:name="Medium Grid 1 Accent 6" w:semiHidden="0" w:uiPriority="67"/>
-    <w:lsdException w:name="Medium Grid 2 Accent 6" w:semiHidden="0" w:uiPriority="68"/>
-    <w:lsdException w:name="Medium Grid 3 Accent 6" w:semiHidden="0" w:uiPriority="69"/>
-    <w:lsdException w:name="Dark List Accent 6" w:semiHidden="0" w:uiPriority="70"/>
-    <w:lsdException w:name="Colorful Shading Accent 6" w:semiHidden="0" w:uiPriority="71"/>
-    <w:lsdException w:name="Colorful List Accent 6" w:semiHidden="0" w:uiPriority="72"/>
-    <w:lsdException w:name="Colorful Grid Accent 6" w:semiHidden="0" w:uiPriority="73"/>
-    <w:lsdException w:name="Subtle Emphasis" w:semiHidden="0" w:uiPriority="19" w:qFormat="1"/>
-    <w:lsdException w:name="Intense Emphasis" w:semiHidden="0" w:uiPriority="21" w:qFormat="1"/>
-    <w:lsdException w:name="Subtle Reference" w:semiHidden="0" w:uiPriority="31" w:qFormat="1"/>
-    <w:lsdException w:name="Intense Reference" w:semiHidden="0" w:uiPriority="32" w:qFormat="1"/>
-    <w:lsdException w:name="Book Title" w:semiHidden="0" w:uiPriority="33" w:qFormat="1"/>
-    <w:lsdException w:name="Bibliography" w:uiPriority="37" w:unhideWhenUsed="1"/>
-    <w:lsdException w:name="TOC Heading" w:uiPriority="39" w:unhideWhenUsed="1" w:qFormat="1"/>
+  <w:latentStyles w:defLockedState="0" w:defUIPriority="0" w:defSemiHidden="0" w:defUnhideWhenUsed="0" w:defQFormat="0" w:count="371">
+    <w:lsdException w:name="Normal" w:qFormat="1"/>
+    <w:lsdException w:name="heading 1" w:qFormat="1"/>
+    <w:lsdException w:name="heading 2" w:qFormat="1"/>
+    <w:lsdException w:name="heading 3" w:qFormat="1"/>
+    <w:lsdException w:name="heading 4" w:qFormat="1"/>
+    <w:lsdException w:name="heading 5" w:qFormat="1"/>
+    <w:lsdException w:name="heading 6" w:qFormat="1"/>
+    <w:lsdException w:name="heading 7" w:unhideWhenUsed="1" w:qFormat="1"/>
+    <w:lsdException w:name="heading 8" w:unhideWhenUsed="1" w:qFormat="1"/>
+    <w:lsdException w:name="heading 9" w:unhideWhenUsed="1" w:qFormat="1"/>
+    <w:lsdException w:name="index 1" w:semiHidden="1" w:unhideWhenUsed="1"/>
+    <w:lsdException w:name="index 2" w:unhideWhenUsed="1"/>
+    <w:lsdException w:name="index 3" w:unhideWhenUsed="1"/>
+    <w:lsdException w:name="index 4" w:unhideWhenUsed="1"/>
+    <w:lsdException w:name="index 5" w:unhideWhenUsed="1"/>
+    <w:lsdException w:name="index 6" w:unhideWhenUsed="1"/>
+    <w:lsdException w:name="index 7" w:semiHidden="1" w:unhideWhenUsed="1"/>
+    <w:lsdException w:name="index 8" w:semiHidden="1" w:unhideWhenUsed="1"/>
+    <w:lsdException w:name="index 9" w:semiHidden="1" w:unhideWhenUsed="1"/>
+    <w:lsdException w:name="toc 1" w:semiHidden="1" w:unhideWhenUsed="1"/>
+    <w:lsdException w:name="toc 2" w:semiHidden="1" w:unhideWhenUsed="1"/>
+    <w:lsdException w:name="toc 3" w:semiHidden="1" w:unhideWhenUsed="1"/>
+    <w:lsdException w:name="toc 4" w:semiHidden="1" w:unhideWhenUsed="1"/>
+    <w:lsdException w:name="toc 5" w:semiHidden="1" w:unhideWhenUsed="1"/>
+    <w:lsdException w:name="toc 6" w:semiHidden="1" w:unhideWhenUsed="1"/>
+    <w:lsdException w:name="toc 7" w:semiHidden="1" w:unhideWhenUsed="1"/>
+    <w:lsdException w:name="toc 8" w:semiHidden="1" w:unhideWhenUsed="1"/>
+    <w:lsdException w:name="toc 9" w:semiHidden="1" w:unhideWhenUsed="1"/>
+    <w:lsdException w:name="Normal Indent" w:semiHidden="1" w:unhideWhenUsed="1"/>
+    <w:lsdException w:name="footnote text" w:semiHidden="1" w:unhideWhenUsed="1"/>
+    <w:lsdException w:name="annotation text" w:semiHidden="1" w:unhideWhenUsed="1"/>
+    <w:lsdException w:name="header" w:semiHidden="1" w:unhideWhenUsed="1"/>
+    <w:lsdException w:name="footer" w:semiHidden="1" w:unhideWhenUsed="1"/>
+    <w:lsdException w:name="index heading" w:semiHidden="1" w:unhideWhenUsed="1"/>
+    <w:lsdException w:name="caption" w:semiHidden="1" w:unhideWhenUsed="1" w:qFormat="1"/>
+    <w:lsdException w:name="table of figures" w:semiHidden="1" w:unhideWhenUsed="1"/>
+    <w:lsdException w:name="envelope address" w:semiHidden="1" w:unhideWhenUsed="1"/>
+    <w:lsdException w:name="envelope return" w:semiHidden="1" w:unhideWhenUsed="1"/>
+    <w:lsdException w:name="footnote reference" w:semiHidden="1" w:unhideWhenUsed="1"/>
+    <w:lsdException w:name="annotation reference" w:semiHidden="1" w:unhideWhenUsed="1"/>
+    <w:lsdException w:name="line number" w:semiHidden="1" w:unhideWhenUsed="1"/>
+    <w:lsdException w:name="page number" w:semiHidden="1" w:unhideWhenUsed="1"/>
+    <w:lsdException w:name="endnote reference" w:semiHidden="1" w:unhideWhenUsed="1"/>
+    <w:lsdException w:name="endnote text" w:semiHidden="1" w:unhideWhenUsed="1"/>
+    <w:lsdException w:name="table of authorities" w:semiHidden="1" w:unhideWhenUsed="1"/>
+    <w:lsdException w:name="macro" w:semiHidden="1" w:unhideWhenUsed="1"/>
+    <w:lsdException w:name="toa heading" w:semiHidden="1" w:unhideWhenUsed="1"/>
+    <w:lsdException w:name="List" w:semiHidden="1" w:unhideWhenUsed="1"/>
+    <w:lsdException w:name="List Bullet" w:semiHidden="1" w:unhideWhenUsed="1"/>
+    <w:lsdException w:name="List Number" w:semiHidden="1" w:unhideWhenUsed="1"/>
+    <w:lsdException w:name="List 2" w:semiHidden="1" w:unhideWhenUsed="1"/>
+    <w:lsdException w:name="List 3" w:semiHidden="1" w:unhideWhenUsed="1"/>
+    <w:lsdException w:name="List 4" w:semiHidden="1" w:unhideWhenUsed="1"/>
+    <w:lsdException w:name="List 5" w:semiHidden="1" w:unhideWhenUsed="1"/>
+    <w:lsdException w:name="List Bullet 2" w:semiHidden="1" w:unhideWhenUsed="1"/>
+    <w:lsdException w:name="List Bullet 3" w:semiHidden="1" w:unhideWhenUsed="1"/>
+    <w:lsdException w:name="List Bullet 4" w:semiHidden="1" w:unhideWhenUsed="1"/>
+    <w:lsdException w:name="List Bullet 5" w:semiHidden="1" w:unhideWhenUsed="1"/>
+    <w:lsdException w:name="List Number 2" w:unhideWhenUsed="1"/>
+    <w:lsdException w:name="List Number 3" w:semiHidden="1" w:unhideWhenUsed="1"/>
+    <w:lsdException w:name="List Number 4" w:semiHidden="1" w:unhideWhenUsed="1"/>
+    <w:lsdException w:name="List Number 5" w:unhideWhenUsed="1"/>
+    <w:lsdException w:name="Title" w:qFormat="1"/>
+    <w:lsdException w:name="Closing" w:semiHidden="1" w:unhideWhenUsed="1"/>
+    <w:lsdException w:name="Signature" w:semiHidden="1" w:unhideWhenUsed="1"/>
+    <w:lsdException w:name="Default Paragraph Font" w:semiHidden="1" w:unhideWhenUsed="1"/>
+    <w:lsdException w:name="Body Text" w:semiHidden="1" w:unhideWhenUsed="1"/>
+    <w:lsdException w:name="Body Text Indent" w:semiHidden="1" w:unhideWhenUsed="1"/>
+    <w:lsdException w:name="List Continue" w:semiHidden="1" w:unhideWhenUsed="1"/>
+    <w:lsdException w:name="List Continue 2" w:semiHidden="1" w:unhideWhenUsed="1"/>
+    <w:lsdException w:name="List Continue 3" w:semiHidden="1" w:unhideWhenUsed="1"/>
+    <w:lsdException w:name="List Continue 4" w:semiHidden="1" w:unhideWhenUsed="1"/>
+    <w:lsdException w:name="List Continue 5" w:semiHidden="1" w:unhideWhenUsed="1"/>
+    <w:lsdException w:name="Message Header" w:semiHidden="1" w:unhideWhenUsed="1"/>
+    <w:lsdException w:name="Subtitle" w:qFormat="1"/>
+    <w:lsdException w:name="Salutation" w:semiHidden="1" w:unhideWhenUsed="1"/>
+    <w:lsdException w:name="Date" w:semiHidden="1" w:unhideWhenUsed="1"/>
+    <w:lsdException w:name="Body Text First Indent" w:semiHidden="1" w:unhideWhenUsed="1"/>
+    <w:lsdException w:name="Body Text First Indent 2" w:semiHidden="1" w:unhideWhenUsed="1"/>
+    <w:lsdException w:name="Note Heading" w:semiHidden="1" w:unhideWhenUsed="1"/>
+    <w:lsdException w:name="Body Text 2" w:semiHidden="1" w:unhideWhenUsed="1"/>
+    <w:lsdException w:name="Body Text 3" w:semiHidden="1" w:unhideWhenUsed="1"/>
+    <w:lsdException w:name="Body Text Indent 2" w:semiHidden="1" w:unhideWhenUsed="1"/>
+    <w:lsdException w:name="Body Text Indent 3" w:unhideWhenUsed="1"/>
+    <w:lsdException w:name="Block Text" w:unhideWhenUsed="1"/>
+    <w:lsdException w:name="Hyperlink" w:unhideWhenUsed="1"/>
+    <w:lsdException w:name="FollowedHyperlink" w:unhideWhenUsed="1"/>
+    <w:lsdException w:name="Strong" w:qFormat="1"/>
+    <w:lsdException w:name="Emphasis" w:qFormat="1"/>
+    <w:lsdException w:name="Document Map" w:semiHidden="1" w:unhideWhenUsed="1"/>
+    <w:lsdException w:name="Plain Text" w:semiHidden="1" w:unhideWhenUsed="1"/>
+    <w:lsdException w:name="E-mail Signature" w:semiHidden="1" w:unhideWhenUsed="1"/>
+    <w:lsdException w:name="HTML Top of Form" w:semiHidden="1" w:unhideWhenUsed="1"/>
+    <w:lsdException w:name="HTML Bottom of Form" w:semiHidden="1" w:unhideWhenUsed="1"/>
+    <w:lsdException w:name="Normal (Web)" w:semiHidden="1" w:unhideWhenUsed="1"/>
+    <w:lsdException w:name="HTML Acronym" w:semiHidden="1" w:unhideWhenUsed="1"/>
+    <w:lsdException w:name="HTML Address" w:semiHidden="1" w:unhideWhenUsed="1"/>
+    <w:lsdException w:name="HTML Cite" w:semiHidden="1" w:unhideWhenUsed="1"/>
+    <w:lsdException w:name="HTML Code" w:semiHidden="1" w:unhideWhenUsed="1"/>
+    <w:lsdException w:name="HTML Definition" w:semiHidden="1" w:unhideWhenUsed="1"/>
+    <w:lsdException w:name="HTML Keyboard" w:semiHidden="1" w:unhideWhenUsed="1"/>
+    <w:lsdException w:name="HTML Preformatted" w:semiHidden="1" w:unhideWhenUsed="1"/>
+    <w:lsdException w:name="HTML Sample" w:semiHidden="1" w:unhideWhenUsed="1"/>
+    <w:lsdException w:name="HTML Typewriter" w:semiHidden="1" w:unhideWhenUsed="1"/>
+    <w:lsdException w:name="HTML Variable" w:semiHidden="1" w:unhideWhenUsed="1"/>
+    <w:lsdException w:name="Normal Table" w:semiHidden="1" w:unhideWhenUsed="1"/>
+    <w:lsdException w:name="annotation subject" w:semiHidden="1" w:unhideWhenUsed="1"/>
+    <w:lsdException w:name="No List" w:semiHidden="1" w:unhideWhenUsed="1"/>
+    <w:lsdException w:name="Outline List 1" w:semiHidden="1" w:unhideWhenUsed="1"/>
+    <w:lsdException w:name="Outline List 2" w:semiHidden="1" w:unhideWhenUsed="1"/>
+    <w:lsdException w:name="Outline List 3" w:semiHidden="1" w:unhideWhenUsed="1"/>
+    <w:lsdException w:name="Table Simple 1" w:semiHidden="1" w:unhideWhenUsed="1"/>
+    <w:lsdException w:name="Table Simple 2" w:semiHidden="1" w:unhideWhenUsed="1"/>
+    <w:lsdException w:name="Table Simple 3" w:semiHidden="1" w:unhideWhenUsed="1"/>
+    <w:lsdException w:name="Table Classic 1" w:semiHidden="1" w:unhideWhenUsed="1"/>
+    <w:lsdException w:name="Table Classic 2" w:semiHidden="1" w:unhideWhenUsed="1"/>
+    <w:lsdException w:name="Table Classic 3" w:semiHidden="1" w:unhideWhenUsed="1"/>
+    <w:lsdException w:name="Table Classic 4" w:semiHidden="1" w:unhideWhenUsed="1"/>
+    <w:lsdException w:name="Table Colorful 1" w:semiHidden="1" w:unhideWhenUsed="1"/>
+    <w:lsdException w:name="Table Colorful 2" w:semiHidden="1" w:unhideWhenUsed="1"/>
+    <w:lsdException w:name="Table Colorful 3" w:semiHidden="1" w:unhideWhenUsed="1"/>
+    <w:lsdException w:name="Table Columns 1" w:semiHidden="1" w:unhideWhenUsed="1"/>
+    <w:lsdException w:name="Table Columns 2" w:semiHidden="1" w:unhideWhenUsed="1"/>
+    <w:lsdException w:name="Table Columns 3" w:semiHidden="1" w:unhideWhenUsed="1"/>
+    <w:lsdException w:name="Table Columns 4" w:semiHidden="1" w:unhideWhenUsed="1"/>
+    <w:lsdException w:name="Table Columns 5" w:semiHidden="1" w:unhideWhenUsed="1"/>
+    <w:lsdException w:name="Table Grid 1" w:semiHidden="1" w:unhideWhenUsed="1"/>
+    <w:lsdException w:name="Table Grid 2" w:semiHidden="1" w:unhideWhenUsed="1"/>
+    <w:lsdException w:name="Table Grid 3" w:semiHidden="1" w:unhideWhenUsed="1"/>
+    <w:lsdException w:name="Table Grid 4" w:semiHidden="1" w:unhideWhenUsed="1"/>
+    <w:lsdException w:name="Table Grid 5" w:semiHidden="1" w:unhideWhenUsed="1"/>
+    <w:lsdException w:name="Table Grid 6" w:semiHidden="1" w:unhideWhenUsed="1"/>
+    <w:lsdException w:name="Table Grid 7" w:semiHidden="1" w:unhideWhenUsed="1"/>
+    <w:lsdException w:name="Table Grid 8" w:semiHidden="1" w:unhideWhenUsed="1"/>
+    <w:lsdException w:name="Table List 1" w:semiHidden="1" w:unhideWhenUsed="1"/>
+    <w:lsdException w:name="Table List 2" w:semiHidden="1" w:unhideWhenUsed="1"/>
+    <w:lsdException w:name="Table List 3" w:semiHidden="1" w:unhideWhenUsed="1"/>
+    <w:lsdException w:name="Table List 4" w:semiHidden="1" w:unhideWhenUsed="1"/>
+    <w:lsdException w:name="Table List 5" w:semiHidden="1" w:unhideWhenUsed="1"/>
+    <w:lsdException w:name="Table List 6" w:semiHidden="1" w:unhideWhenUsed="1"/>
+    <w:lsdException w:name="Table List 7" w:semiHidden="1" w:unhideWhenUsed="1"/>
+    <w:lsdException w:name="Table List 8" w:semiHidden="1" w:unhideWhenUsed="1"/>
+    <w:lsdException w:name="Table 3D effects 1" w:semiHidden="1" w:unhideWhenUsed="1"/>
+    <w:lsdException w:name="Table 3D effects 2" w:semiHidden="1" w:unhideWhenUsed="1"/>
+    <w:lsdException w:name="Table 3D effects 3" w:semiHidden="1" w:unhideWhenUsed="1"/>
+    <w:lsdException w:name="Table Contemporary" w:semiHidden="1" w:unhideWhenUsed="1"/>
+    <w:lsdException w:name="Table Elegant" w:semiHidden="1" w:unhideWhenUsed="1"/>
+    <w:lsdException w:name="Table Professional" w:semiHidden="1" w:unhideWhenUsed="1"/>
+    <w:lsdException w:name="Table Subtle 1" w:semiHidden="1" w:unhideWhenUsed="1"/>
+    <w:lsdException w:name="Table Subtle 2" w:semiHidden="1" w:unhideWhenUsed="1"/>
+    <w:lsdException w:name="Table Web 1" w:semiHidden="1" w:unhideWhenUsed="1"/>
+    <w:lsdException w:name="Table Web 2" w:semiHidden="1" w:unhideWhenUsed="1"/>
+    <w:lsdException w:name="Table Web 3" w:semiHidden="1" w:unhideWhenUsed="1"/>
+    <w:lsdException w:name="Balloon Text" w:semiHidden="1" w:unhideWhenUsed="1"/>
+    <w:lsdException w:name="Table Theme" w:semiHidden="1" w:unhideWhenUsed="1"/>
+    <w:lsdException w:name="Placeholder Text" w:semiHidden="1" w:uiPriority="99"/>
+    <w:lsdException w:name="No Spacing" w:uiPriority="1" w:qFormat="1"/>
+    <w:lsdException w:name="Light Shading" w:uiPriority="60"/>
+    <w:lsdException w:name="Light List" w:uiPriority="61"/>
+    <w:lsdException w:name="Light Grid" w:uiPriority="62"/>
+    <w:lsdException w:name="Medium Shading 1" w:uiPriority="63"/>
+    <w:lsdException w:name="Medium Shading 2" w:uiPriority="64"/>
+    <w:lsdException w:name="Medium List 1" w:uiPriority="65"/>
+    <w:lsdException w:name="Medium List 2" w:uiPriority="66"/>
+    <w:lsdException w:name="Medium Grid 1" w:uiPriority="67"/>
+    <w:lsdException w:name="Medium Grid 2" w:uiPriority="68"/>
+    <w:lsdException w:name="Medium Grid 3" w:uiPriority="69"/>
+    <w:lsdException w:name="Dark List" w:uiPriority="70"/>
+    <w:lsdException w:name="Colorful Shading" w:uiPriority="71"/>
+    <w:lsdException w:name="Colorful List" w:uiPriority="72"/>
+    <w:lsdException w:name="Colorful Grid" w:uiPriority="73"/>
+    <w:lsdException w:name="Light Shading Accent 1" w:uiPriority="60"/>
+    <w:lsdException w:name="Light List Accent 1" w:uiPriority="61"/>
+    <w:lsdException w:name="Light Grid Accent 1" w:uiPriority="62"/>
+    <w:lsdException w:name="Medium Shading 1 Accent 1" w:uiPriority="63"/>
+    <w:lsdException w:name="Medium Shading 2 Accent 1" w:uiPriority="64"/>
+    <w:lsdException w:name="Medium List 1 Accent 1" w:uiPriority="65"/>
+    <w:lsdException w:name="Revision" w:semiHidden="1" w:uiPriority="99"/>
+    <w:lsdException w:name="List Paragraph" w:uiPriority="34" w:qFormat="1"/>
+    <w:lsdException w:name="Quote" w:uiPriority="29" w:qFormat="1"/>
+    <w:lsdException w:name="Intense Quote" w:uiPriority="30" w:qFormat="1"/>
+    <w:lsdException w:name="Medium List 2 Accent 1" w:uiPriority="66"/>
+    <w:lsdException w:name="Medium Grid 1 Accent 1" w:uiPriority="67"/>
+    <w:lsdException w:name="Medium Grid 2 Accent 1" w:uiPriority="68"/>
+    <w:lsdException w:name="Medium Grid 3 Accent 1" w:uiPriority="69"/>
+    <w:lsdException w:name="Dark List Accent 1" w:uiPriority="70"/>
+    <w:lsdException w:name="Colorful Shading Accent 1" w:uiPriority="71"/>
+    <w:lsdException w:name="Colorful List Accent 1" w:uiPriority="72"/>
+    <w:lsdException w:name="Colorful Grid Accent 1" w:uiPriority="73"/>
+    <w:lsdException w:name="Light Shading Accent 2" w:uiPriority="60"/>
+    <w:lsdException w:name="Light List Accent 2" w:uiPriority="61"/>
+    <w:lsdException w:name="Light Grid Accent 2" w:uiPriority="62"/>
+    <w:lsdException w:name="Medium Shading 1 Accent 2" w:uiPriority="63"/>
+    <w:lsdException w:name="Medium Shading 2 Accent 2" w:uiPriority="64"/>
+    <w:lsdException w:name="Medium List 1 Accent 2" w:uiPriority="65"/>
+    <w:lsdException w:name="Medium List 2 Accent 2" w:uiPriority="66"/>
+    <w:lsdException w:name="Medium Grid 1 Accent 2" w:uiPriority="67"/>
+    <w:lsdException w:name="Medium Grid 2 Accent 2" w:uiPriority="68"/>
+    <w:lsdException w:name="Medium Grid 3 Accent 2" w:uiPriority="69"/>
+    <w:lsdException w:name="Dark List Accent 2" w:uiPriority="70"/>
+    <w:lsdException w:name="Colorful Shading Accent 2" w:uiPriority="71"/>
+    <w:lsdException w:name="Colorful List Accent 2" w:uiPriority="72"/>
+    <w:lsdException w:name="Colorful Grid Accent 2" w:uiPriority="73"/>
+    <w:lsdException w:name="Light Shading Accent 3" w:uiPriority="60"/>
+    <w:lsdException w:name="Light List Accent 3" w:uiPriority="61"/>
+    <w:lsdException w:name="Light Grid Accent 3" w:uiPriority="62"/>
+    <w:lsdException w:name="Medium Shading 1 Accent 3" w:uiPriority="63"/>
+    <w:lsdException w:name="Medium Shading 2 Accent 3" w:uiPriority="64"/>
+    <w:lsdException w:name="Medium List 1 Accent 3" w:uiPriority="65"/>
+    <w:lsdException w:name="Medium List 2 Accent 3" w:uiPriority="66"/>
+    <w:lsdException w:name="Medium Grid 1 Accent 3" w:uiPriority="67"/>
+    <w:lsdException w:name="Medium Grid 2 Accent 3" w:uiPriority="68"/>
+    <w:lsdException w:name="Medium Grid 3 Accent 3" w:uiPriority="69"/>
+    <w:lsdException w:name="Dark List Accent 3" w:uiPriority="70"/>
+    <w:lsdException w:name="Colorful Shading Accent 3" w:uiPriority="71"/>
+    <w:lsdException w:name="Colorful List Accent 3" w:uiPriority="72"/>
+    <w:lsdException w:name="Colorful Grid Accent 3" w:uiPriority="73"/>
+    <w:lsdException w:name="Light Shading Accent 4" w:uiPriority="60"/>
+    <w:lsdException w:name="Light List Accent 4" w:uiPriority="61"/>
+    <w:lsdException w:name="Light Grid Accent 4" w:uiPriority="62"/>
+    <w:lsdException w:name="Medium Shading 1 Accent 4" w:uiPriority="63"/>
+    <w:lsdException w:name="Medium Shading 2 Accent 4" w:uiPriority="64"/>
+    <w:lsdException w:name="Medium List 1 Accent 4" w:uiPriority="65"/>
+    <w:lsdException w:name="Medium List 2 Accent 4" w:uiPriority="66"/>
+    <w:lsdException w:name="Medium Grid 1 Accent 4" w:uiPriority="67"/>
+    <w:lsdException w:name="Medium Grid 2 Accent 4" w:uiPriority="68"/>
+    <w:lsdException w:name="Medium Grid 3 Accent 4" w:uiPriority="69"/>
+    <w:lsdException w:name="Dark List Accent 4" w:uiPriority="70"/>
+    <w:lsdException w:name="Colorful Shading Accent 4" w:uiPriority="71"/>
+    <w:lsdException w:name="Colorful List Accent 4" w:uiPriority="72"/>
+    <w:lsdException w:name="Colorful Grid Accent 4" w:uiPriority="73"/>
+    <w:lsdException w:name="Light Shading Accent 5" w:uiPriority="60"/>
+    <w:lsdException w:name="Light List Accent 5" w:uiPriority="61"/>
+    <w:lsdException w:name="Light Grid Accent 5" w:uiPriority="62"/>
+    <w:lsdException w:name="Medium Shading 1 Accent 5" w:uiPriority="63"/>
+    <w:lsdException w:name="Medium Shading 2 Accent 5" w:uiPriority="64"/>
+    <w:lsdException w:name="Medium List 1 Accent 5" w:uiPriority="65"/>
+    <w:lsdException w:name="Medium List 2 Accent 5" w:uiPriority="66"/>
+    <w:lsdException w:name="Medium Grid 1 Accent 5" w:uiPriority="67"/>
+    <w:lsdException w:name="Medium Grid 2 Accent 5" w:uiPriority="68"/>
+    <w:lsdException w:name="Medium Grid 3 Accent 5" w:uiPriority="69"/>
+    <w:lsdException w:name="Dark List Accent 5" w:uiPriority="70"/>
+    <w:lsdException w:name="Colorful Shading Accent 5" w:uiPriority="71"/>
+    <w:lsdException w:name="Colorful List Accent 5" w:uiPriority="72"/>
+    <w:lsdException w:name="Colorful Grid Accent 5" w:uiPriority="73"/>
+    <w:lsdException w:name="Light Shading Accent 6" w:uiPriority="60"/>
+    <w:lsdException w:name="Light List Accent 6" w:uiPriority="61"/>
+    <w:lsdException w:name="Light Grid Accent 6" w:uiPriority="62"/>
+    <w:lsdException w:name="Medium Shading 1 Accent 6" w:uiPriority="63"/>
+    <w:lsdException w:name="Medium Shading 2 Accent 6" w:uiPriority="64"/>
+    <w:lsdException w:name="Medium List 1 Accent 6" w:uiPriority="65"/>
+    <w:lsdException w:name="Medium List 2 Accent 6" w:uiPriority="66"/>
+    <w:lsdException w:name="Medium Grid 1 Accent 6" w:uiPriority="67"/>
+    <w:lsdException w:name="Medium Grid 2 Accent 6" w:uiPriority="68"/>
+    <w:lsdException w:name="Medium Grid 3 Accent 6" w:uiPriority="69"/>
+    <w:lsdException w:name="Dark List Accent 6" w:uiPriority="70"/>
+    <w:lsdException w:name="Colorful Shading Accent 6" w:uiPriority="71"/>
+    <w:lsdException w:name="Colorful List Accent 6" w:uiPriority="72"/>
+    <w:lsdException w:name="Colorful Grid Accent 6" w:uiPriority="73"/>
+    <w:lsdException w:name="Subtle Emphasis" w:uiPriority="19" w:qFormat="1"/>
+    <w:lsdException w:name="Intense Emphasis" w:uiPriority="21" w:qFormat="1"/>
+    <w:lsdException w:name="Subtle Reference" w:uiPriority="31" w:qFormat="1"/>
+    <w:lsdException w:name="Intense Reference" w:uiPriority="32" w:qFormat="1"/>
+    <w:lsdException w:name="Book Title" w:uiPriority="33" w:qFormat="1"/>
+    <w:lsdException w:name="Bibliography" w:semiHidden="1" w:uiPriority="37" w:unhideWhenUsed="1"/>
+    <w:lsdException w:name="TOC Heading" w:semiHidden="1" w:uiPriority="39" w:unhideWhenUsed="1" w:qFormat="1"/>
+    <w:lsdException w:name="Plain Table 1" w:uiPriority="41"/>
+    <w:lsdException w:name="Plain Table 2" w:uiPriority="42"/>
+    <w:lsdException w:name="Plain Table 3" w:uiPriority="43"/>
+    <w:lsdException w:name="Plain Table 4" w:uiPriority="44"/>
+    <w:lsdException w:name="Plain Table 5" w:uiPriority="45"/>
+    <w:lsdException w:name="Grid Table Light" w:uiPriority="40"/>
+    <w:lsdException w:name="Grid Table 1 Light" w:uiPriority="46"/>
+    <w:lsdException w:name="Grid Table 2" w:uiPriority="47"/>
+    <w:lsdException w:name="Grid Table 3" w:uiPriority="48"/>
+    <w:lsdException w:name="Grid Table 4" w:uiPriority="49"/>
+    <w:lsdException w:name="Grid Table 5 Dark" w:uiPriority="50"/>
+    <w:lsdException w:name="Grid Table 6 Colorful" w:uiPriority="51"/>
+    <w:lsdException w:name="Grid Table 7 Colorful" w:uiPriority="52"/>
+    <w:lsdException w:name="Grid Table 1 Light Accent 1" w:uiPriority="46"/>
+    <w:lsdException w:name="Grid Table 2 Accent 1" w:uiPriority="47"/>
+    <w:lsdException w:name="Grid Table 3 Accent 1" w:uiPriority="48"/>
+    <w:lsdException w:name="Grid Table 4 Accent 1" w:uiPriority="49"/>
+    <w:lsdException w:name="Grid Table 5 Dark Accent 1" w:uiPriority="50"/>
+    <w:lsdException w:name="Grid Table 6 Colorful Accent 1" w:uiPriority="51"/>
+    <w:lsdException w:name="Grid Table 7 Colorful Accent 1" w:uiPriority="52"/>
+    <w:lsdException w:name="Grid Table 1 Light Accent 2" w:uiPriority="46"/>
+    <w:lsdException w:name="Grid Table 2 Accent 2" w:uiPriority="47"/>
+    <w:lsdException w:name="Grid Table 3 Accent 2" w:uiPriority="48"/>
+    <w:lsdException w:name="Grid Table 4 Accent 2" w:uiPriority="49"/>
+    <w:lsdException w:name="Grid Table 5 Dark Accent 2" w:uiPriority="50"/>
+    <w:lsdException w:name="Grid Table 6 Colorful Accent 2" w:uiPriority="51"/>
+    <w:lsdException w:name="Grid Table 7 Colorful Accent 2" w:uiPriority="52"/>
+    <w:lsdException w:name="Grid Table 1 Light Accent 3" w:uiPriority="46"/>
+    <w:lsdException w:name="Grid Table 2 Accent 3" w:uiPriority="47"/>
+    <w:lsdException w:name="Grid Table 3 Accent 3" w:uiPriority="48"/>
+    <w:lsdException w:name="Grid Table 4 Accent 3" w:uiPriority="49"/>
+    <w:lsdException w:name="Grid Table 5 Dark Accent 3" w:uiPriority="50"/>
+    <w:lsdException w:name="Grid Table 6 Colorful Accent 3" w:uiPriority="51"/>
+    <w:lsdException w:name="Grid Table 7 Colorful Accent 3" w:uiPriority="52"/>
+    <w:lsdException w:name="Grid Table 1 Light Accent 4" w:uiPriority="46"/>
+    <w:lsdException w:name="Grid Table 2 Accent 4" w:uiPriority="47"/>
+    <w:lsdException w:name="Grid Table 3 Accent 4" w:uiPriority="48"/>
+    <w:lsdException w:name="Grid Table 4 Accent 4" w:uiPriority="49"/>
+    <w:lsdException w:name="Grid Table 5 Dark Accent 4" w:uiPriority="50"/>
+    <w:lsdException w:name="Grid Table 6 Colorful Accent 4" w:uiPriority="51"/>
+    <w:lsdException w:name="Grid Table 7 Colorful Accent 4" w:uiPriority="52"/>
+    <w:lsdException w:name="Grid Table 1 Light Accent 5" w:uiPriority="46"/>
+    <w:lsdException w:name="Grid Table 2 Accent 5" w:uiPriority="47"/>
+    <w:lsdException w:name="Grid Table 3 Accent 5" w:uiPriority="48"/>
+    <w:lsdException w:name="Grid Table 4 Accent 5" w:uiPriority="49"/>
+    <w:lsdException w:name="Grid Table 5 Dark Accent 5" w:uiPriority="50"/>
+    <w:lsdException w:name="Grid Table 6 Colorful Accent 5" w:uiPriority="51"/>
+    <w:lsdException w:name="Grid Table 7 Colorful Accent 5" w:uiPriority="52"/>
+    <w:lsdException w:name="Grid Table 1 Light Accent 6" w:uiPriority="46"/>
+    <w:lsdException w:name="Grid Table 2 Accent 6" w:uiPriority="47"/>
+    <w:lsdException w:name="Grid Table 3 Accent 6" w:uiPriority="48"/>
+    <w:lsdException w:name="Grid Table 4 Accent 6" w:uiPriority="49"/>
+    <w:lsdException w:name="Grid Table 5 Dark Accent 6" w:uiPriority="50"/>
+    <w:lsdException w:name="Grid Table 6 Colorful Accent 6" w:uiPriority="51"/>
+    <w:lsdException w:name="Grid Table 7 Colorful Accent 6" w:uiPriority="52"/>
+    <w:lsdException w:name="List Table 1 Light" w:uiPriority="46"/>
+    <w:lsdException w:name="List Table 2" w:uiPriority="47"/>
+    <w:lsdException w:name="List Table 3" w:uiPriority="48"/>
+    <w:lsdException w:name="List Table 4" w:uiPriority="49"/>
+    <w:lsdException w:name="List Table 5 Dark" w:uiPriority="50"/>
+    <w:lsdException w:name="List Table 6 Colorful" w:uiPriority="51"/>
+    <w:lsdException w:name="List Table 7 Colorful" w:uiPriority="52"/>
+    <w:lsdException w:name="List Table 1 Light Accent 1" w:uiPriority="46"/>
+    <w:lsdException w:name="List Table 2 Accent 1" w:uiPriority="47"/>
+    <w:lsdException w:name="List Table 3 Accent 1" w:uiPriority="48"/>
+    <w:lsdException w:name="List Table 4 Accent 1" w:uiPriority="49"/>
+    <w:lsdException w:name="List Table 5 Dark Accent 1" w:uiPriority="50"/>
+    <w:lsdException w:name="List Table 6 Colorful Accent 1" w:uiPriority="51"/>
+    <w:lsdException w:name="List Table 7 Colorful Accent 1" w:uiPriority="52"/>
+    <w:lsdException w:name="List Table 1 Light Accent 2" w:uiPriority="46"/>
+    <w:lsdException w:name="List Table 2 Accent 2" w:uiPriority="47"/>
+    <w:lsdException w:name="List Table 3 Accent 2" w:uiPriority="48"/>
+    <w:lsdException w:name="List Table 4 Accent 2" w:uiPriority="49"/>
+    <w:lsdException w:name="List Table 5 Dark Accent 2" w:uiPriority="50"/>
+    <w:lsdException w:name="List Table 6 Colorful Accent 2" w:uiPriority="51"/>
+    <w:lsdException w:name="List Table 7 Colorful Accent 2" w:uiPriority="52"/>
+    <w:lsdException w:name="List Table 1 Light Accent 3" w:uiPriority="46"/>
+    <w:lsdException w:name="List Table 2 Accent 3" w:uiPriority="47"/>
+    <w:lsdException w:name="List Table 3 Accent 3" w:uiPriority="48"/>
+    <w:lsdException w:name="List Table 4 Accent 3" w:uiPriority="49"/>
+    <w:lsdException w:name="List Table 5 Dark Accent 3" w:uiPriority="50"/>
+    <w:lsdException w:name="List Table 6 Colorful Accent 3" w:uiPriority="51"/>
+    <w:lsdException w:name="List Table 7 Colorful Accent 3" w:uiPriority="52"/>
+    <w:lsdException w:name="List Table 1 Light Accent 4" w:uiPriority="46"/>
+    <w:lsdException w:name="List Table 2 Accent 4" w:uiPriority="47"/>
+    <w:lsdException w:name="List Table 3 Accent 4" w:uiPriority="48"/>
+    <w:lsdException w:name="List Table 4 Accent 4" w:uiPriority="49"/>
+    <w:lsdException w:name="List Table 5 Dark Accent 4" w:uiPriority="50"/>
+    <w:lsdException w:name="List Table 6 Colorful Accent 4" w:uiPriority="51"/>
+    <w:lsdException w:name="List Table 7 Colorful Accent 4" w:uiPriority="52"/>
+    <w:lsdException w:name="List Table 1 Light Accent 5" w:uiPriority="46"/>
+    <w:lsdException w:name="List Table 2 Accent 5" w:uiPriority="47"/>
+    <w:lsdException w:name="List Table 3 Accent 5" w:uiPriority="48"/>
+    <w:lsdException w:name="List Table 4 Accent 5" w:uiPriority="49"/>
+    <w:lsdException w:name="List Table 5 Dark Accent 5" w:uiPriority="50"/>
+    <w:lsdException w:name="List Table 6 Colorful Accent 5" w:uiPriority="51"/>
+    <w:lsdException w:name="List Table 7 Colorful Accent 5" w:uiPriority="52"/>
+    <w:lsdException w:name="List Table 1 Light Accent 6" w:uiPriority="46"/>
+    <w:lsdException w:name="List Table 2 Accent 6" w:uiPriority="47"/>
+    <w:lsdException w:name="List Table 3 Accent 6" w:uiPriority="48"/>
+    <w:lsdException w:name="List Table 4 Accent 6" w:uiPriority="49"/>
+    <w:lsdException w:name="List Table 5 Dark Accent 6" w:uiPriority="50"/>
+    <w:lsdException w:name="List Table 6 Colorful Accent 6" w:uiPriority="51"/>
+    <w:lsdException w:name="List Table 7 Colorful Accent 6" w:uiPriority="52"/>
   </w:latentStyles>
   <w:style w:type="paragraph" w:default="1" w:styleId="Normal">
     <w:name w:val="Normal"/>

</xml_diff>